<commit_message>
Rename step add-players, add setup.service to call BE to save changes, and create new endpoints in the BE for saving setup changes
</commit_message>
<xml_diff>
--- a/Ranking App - notes.docx
+++ b/Ranking App - notes.docx
@@ -223,15 +223,61 @@
       </w:r>
     </w:p>
     <w:p>
-      <w:r>
-        <w:tab/>
-        <w:t>Spel spelen</w:t>
-      </w:r>
-    </w:p>
-    <w:p/>
-    <w:p/>
-    <w:p>
-      <w:r>
+      <w:pPr>
+        <w:rPr>
+          <w:lang w:val="en-GB"/>
+        </w:rPr>
+      </w:pPr>
+      <w:r>
+        <w:tab/>
+      </w:r>
+      <w:proofErr w:type="spellStart"/>
+      <w:r>
+        <w:rPr>
+          <w:lang w:val="en-GB"/>
+        </w:rPr>
+        <w:t>Spel</w:t>
+      </w:r>
+      <w:proofErr w:type="spellEnd"/>
+      <w:r>
+        <w:rPr>
+          <w:lang w:val="en-GB"/>
+        </w:rPr>
+        <w:t xml:space="preserve"> </w:t>
+      </w:r>
+      <w:proofErr w:type="spellStart"/>
+      <w:r>
+        <w:rPr>
+          <w:lang w:val="en-GB"/>
+        </w:rPr>
+        <w:t>spelen</w:t>
+      </w:r>
+      <w:proofErr w:type="spellEnd"/>
+    </w:p>
+    <w:p>
+      <w:pPr>
+        <w:rPr>
+          <w:lang w:val="en-GB"/>
+        </w:rPr>
+      </w:pPr>
+    </w:p>
+    <w:p>
+      <w:pPr>
+        <w:rPr>
+          <w:lang w:val="en-GB"/>
+        </w:rPr>
+      </w:pPr>
+    </w:p>
+    <w:p>
+      <w:pPr>
+        <w:rPr>
+          <w:lang w:val="en-GB"/>
+        </w:rPr>
+      </w:pPr>
+      <w:r>
+        <w:rPr>
+          <w:lang w:val="en-GB"/>
+        </w:rPr>
         <w:t>home</w:t>
       </w:r>
     </w:p>
@@ -546,7 +592,6 @@
           <w:b/>
           <w:bCs/>
           <w:color w:val="000080"/>
-          <w:lang w:val="en-GB"/>
         </w:rPr>
         <w:tab/>
       </w:r>
@@ -719,6 +764,140 @@
       <w:proofErr w:type="spellEnd"/>
       <w:r>
         <w:t xml:space="preserve">” calls moeten worden vervangen door “http://localhost:3000”, en daarmee treedt de CORS error niet meer op. Dus uiteindelijk is het probleem opgelost in de FE, en niet in de BE. </w:t>
+      </w:r>
+    </w:p>
+    <w:p/>
+    <w:p>
+      <w:r>
+        <w:rPr>
+          <w:b/>
+          <w:bCs/>
+        </w:rPr>
+        <w:t>2020-10-16</w:t>
+      </w:r>
+    </w:p>
+    <w:p>
+      <w:r>
+        <w:t xml:space="preserve">Ik ben bezig met het opslaan van data naar de BE, en loop tegen verschillende vragen aan. Wil ik bij iedere stap een post call naar de BE doen? En is vanuit de FE iedere </w:t>
+      </w:r>
+      <w:proofErr w:type="spellStart"/>
+      <w:r>
+        <w:t>child</w:t>
+      </w:r>
+      <w:proofErr w:type="spellEnd"/>
+      <w:r>
+        <w:t xml:space="preserve">-component verantwoordelijk voor deze call? Mijn eerste idee is dat dit wel het geval is, maar dan heb ik bijvoorbeeld voor de game-setup wel erg veel calls te maken: 3 stappen, waarbij eigenlijk voor iedere stap zowel een post (opslaan </w:t>
+      </w:r>
+      <w:r>
+        <w:lastRenderedPageBreak/>
+        <w:t xml:space="preserve">van data) als een get nodig is (bijvoorbeeld wanneer de </w:t>
+      </w:r>
+      <w:proofErr w:type="spellStart"/>
+      <w:r>
+        <w:t>quiz-master</w:t>
+      </w:r>
+      <w:proofErr w:type="spellEnd"/>
+      <w:r>
+        <w:t xml:space="preserve"> terugkomt om de quiz bij te werken). Met drie stappen en 2 calls per stap, zijn dat al 6 verschillende </w:t>
+      </w:r>
+      <w:proofErr w:type="spellStart"/>
+      <w:r>
+        <w:t>endpoints</w:t>
+      </w:r>
+      <w:proofErr w:type="spellEnd"/>
+      <w:r>
+        <w:t xml:space="preserve"> die ik moet aanroepen. </w:t>
+      </w:r>
+      <w:r>
+        <w:t>Dat is zowel op de FE als de BE een hoop controllers en code…</w:t>
+      </w:r>
+    </w:p>
+    <w:p>
+      <w:r>
+        <w:t xml:space="preserve">Biedt GraphQL hier een gepaste oplossing, en zo ja, hoe zou deze opzet er dan uitzien? Ik geloof dat ik nog altijd een verschil moet maken tussen een post en een get, ofwel een </w:t>
+      </w:r>
+      <w:proofErr w:type="spellStart"/>
+      <w:r>
+        <w:t>mutation</w:t>
+      </w:r>
+      <w:proofErr w:type="spellEnd"/>
+      <w:r>
+        <w:t xml:space="preserve"> en een query. Alleen </w:t>
+      </w:r>
+      <w:proofErr w:type="spellStart"/>
+      <w:r>
+        <w:t>mutations</w:t>
+      </w:r>
+      <w:proofErr w:type="spellEnd"/>
+      <w:r>
+        <w:t xml:space="preserve">, met geen data wanneer niets is ingevuld, zou volgens mij niet werken (ik ben namelijk bang dat een leeg object voor een eerste </w:t>
+      </w:r>
+      <w:proofErr w:type="spellStart"/>
+      <w:r>
+        <w:t>mutation</w:t>
+      </w:r>
+      <w:proofErr w:type="spellEnd"/>
+      <w:r>
+        <w:t xml:space="preserve">, eventueel bestaande data zou kunnen overschrijven waardoor deze data verloren gaat; als dit niet het geval is, en een lege </w:t>
+      </w:r>
+      <w:proofErr w:type="spellStart"/>
+      <w:r>
+        <w:t>mutation</w:t>
+      </w:r>
+      <w:proofErr w:type="spellEnd"/>
+      <w:r>
+        <w:t xml:space="preserve"> verandert niets, zou dit een krachtige oplossing kunnen zijn). </w:t>
+      </w:r>
+      <w:r>
+        <w:t xml:space="preserve">Maar zelfs als de </w:t>
+      </w:r>
+      <w:proofErr w:type="spellStart"/>
+      <w:r>
+        <w:t>mutation</w:t>
+      </w:r>
+      <w:proofErr w:type="spellEnd"/>
+      <w:r>
+        <w:t xml:space="preserve"> en query apart gedefinieerd moeten worden, is GraphQL voordeliger dan de traditionele aanpak. Omdat ik namelijk met de query kan bepalen welke gegevens ik wil ophalen (bijvoorbeeld alleen </w:t>
+      </w:r>
+      <w:proofErr w:type="spellStart"/>
+      <w:r>
+        <w:t>questions</w:t>
+      </w:r>
+      <w:proofErr w:type="spellEnd"/>
+      <w:r>
+        <w:t xml:space="preserve">, of alleen </w:t>
+      </w:r>
+      <w:proofErr w:type="spellStart"/>
+      <w:r>
+        <w:t>participants</w:t>
+      </w:r>
+      <w:proofErr w:type="spellEnd"/>
+      <w:r>
+        <w:t xml:space="preserve">), heb ik in totaal nog maar 2 </w:t>
+      </w:r>
+      <w:proofErr w:type="spellStart"/>
+      <w:r>
+        <w:t>endpoints</w:t>
+      </w:r>
+      <w:proofErr w:type="spellEnd"/>
+      <w:r>
+        <w:t xml:space="preserve"> nodig. Alle </w:t>
+      </w:r>
+      <w:proofErr w:type="spellStart"/>
+      <w:r>
+        <w:t>sub-onderdelen</w:t>
+      </w:r>
+      <w:proofErr w:type="spellEnd"/>
+      <w:r>
+        <w:t xml:space="preserve"> worden namelijk in hetzelfde object (ofwel </w:t>
+      </w:r>
+      <w:proofErr w:type="spellStart"/>
+      <w:r>
+        <w:t>endpoint</w:t>
+      </w:r>
+      <w:proofErr w:type="spellEnd"/>
+      <w:r>
+        <w:t xml:space="preserve">) opgeslagen. </w:t>
       </w:r>
     </w:p>
     <w:sectPr>

</xml_diff>

<commit_message>
Update HomeComponent (go to new or existing game), AddQuestionsComponent (add multiple questions, get and save to BE, show data for inactive step) and expand BE setup (use Mongoose to persist Game, create models for Setup)
</commit_message>
<xml_diff>
--- a/Ranking App - notes.docx
+++ b/Ranking App - notes.docx
@@ -898,6 +898,209 @@
       <w:proofErr w:type="spellEnd"/>
       <w:r>
         <w:t xml:space="preserve">) opgeslagen. </w:t>
+      </w:r>
+    </w:p>
+    <w:p/>
+    <w:p>
+      <w:r>
+        <w:rPr>
+          <w:b/>
+          <w:bCs/>
+        </w:rPr>
+        <w:t>2020-11-07</w:t>
+      </w:r>
+    </w:p>
+    <w:p>
+      <w:r>
+        <w:t>Ik bedenk me net dat ik veel issues heb met het navigeren (denk aan opslaan van data, valideren van formulieren) die veroorzaakt worden door de ‘</w:t>
+      </w:r>
+      <w:proofErr w:type="spellStart"/>
+      <w:r>
+        <w:t>edit</w:t>
+      </w:r>
+      <w:proofErr w:type="spellEnd"/>
+      <w:r>
+        <w:t>’ knop, en die navigatie onvoorspelbaar maakt. Dus waarom haal ik die knop er niet gewoon uit? Dan kan navigeren alleen van stap naar stap via de ‘</w:t>
+      </w:r>
+      <w:proofErr w:type="spellStart"/>
+      <w:r>
+        <w:t>previous</w:t>
+      </w:r>
+      <w:proofErr w:type="spellEnd"/>
+      <w:r>
+        <w:t xml:space="preserve">’ en ‘next’ knoppen, en hoef ik alleen op ‘next’ een formulier te valideren en de data naar de BE op te sturen. Dan kan ik op de ‘next’ knop ook een </w:t>
+      </w:r>
+      <w:proofErr w:type="spellStart"/>
+      <w:r>
+        <w:t>loading</w:t>
+      </w:r>
+      <w:proofErr w:type="spellEnd"/>
+      <w:r>
+        <w:t xml:space="preserve"> icon maken (een spinner) die aangeeft dat data daadwerkelijk wordt opgestuurd. Door de ‘</w:t>
+      </w:r>
+      <w:proofErr w:type="spellStart"/>
+      <w:r>
+        <w:t>edit</w:t>
+      </w:r>
+      <w:proofErr w:type="spellEnd"/>
+      <w:r>
+        <w:t xml:space="preserve">’ knoppen weg te laten, neem ik enige vrijheid van de gebruikers weg (al is het aantal stappen beperkt, dus de impact is niet heel erg groot) maar is de validatie wel veel robuuster. </w:t>
+      </w:r>
+    </w:p>
+    <w:p>
+      <w:proofErr w:type="spellStart"/>
+      <w:r>
+        <w:rPr>
+          <w:i/>
+          <w:iCs/>
+        </w:rPr>
+        <w:t>Edit</w:t>
+      </w:r>
+      <w:proofErr w:type="spellEnd"/>
+      <w:r>
+        <w:rPr>
+          <w:i/>
+          <w:iCs/>
+        </w:rPr>
+        <w:t>:</w:t>
+      </w:r>
+      <w:r>
+        <w:t xml:space="preserve"> eigenlijk hoeft de ‘</w:t>
+      </w:r>
+      <w:proofErr w:type="spellStart"/>
+      <w:r>
+        <w:t>edit</w:t>
+      </w:r>
+      <w:proofErr w:type="spellEnd"/>
+      <w:r>
+        <w:t>’ knop niet weg, als hij hetzelfde werkt als de ‘</w:t>
+      </w:r>
+      <w:proofErr w:type="spellStart"/>
+      <w:r>
+        <w:t>previous</w:t>
+      </w:r>
+      <w:proofErr w:type="spellEnd"/>
+      <w:r>
+        <w:t>’ knop, zolang deze niets valideren of naar de BE sturen… Dan is alleen de ‘next’ belangrijk voor validatie, en opsturen van data naar de BE. En dan moet het met de ‘</w:t>
+      </w:r>
+      <w:proofErr w:type="spellStart"/>
+      <w:r>
+        <w:t>edit</w:t>
+      </w:r>
+      <w:proofErr w:type="spellEnd"/>
+      <w:r>
+        <w:t>’ knop niet mogelijk zijn om naar een volgende stap te gaan, enkel naar eerder voltooide stappen. Of kan ik controleren wanneer ‘</w:t>
+      </w:r>
+      <w:proofErr w:type="spellStart"/>
+      <w:r>
+        <w:t>edit</w:t>
+      </w:r>
+      <w:proofErr w:type="spellEnd"/>
+      <w:r>
+        <w:t>’ een stap terug gaat (wat altijd mag), of een stap vooruit gaat (wat alleen mag na validatie en opslaan van data)?</w:t>
+      </w:r>
+    </w:p>
+    <w:p>
+      <w:r>
+        <w:t>Daarnaast realiseer ik me dat in de configuratie de optie hoort of de quizmaster wel of niet meespeelt. Dan moet ik de BE modellen opnieuw aanpassen (quizmaster wordt gewoon een speler en heeft niet een property “</w:t>
+      </w:r>
+      <w:proofErr w:type="spellStart"/>
+      <w:r>
+        <w:t>participates</w:t>
+      </w:r>
+      <w:proofErr w:type="spellEnd"/>
+      <w:r>
+        <w:t xml:space="preserve">”). </w:t>
+      </w:r>
+    </w:p>
+    <w:p/>
+    <w:p>
+      <w:r>
+        <w:rPr>
+          <w:b/>
+          <w:bCs/>
+        </w:rPr>
+        <w:t>2021-03-05</w:t>
+      </w:r>
+    </w:p>
+    <w:p>
+      <w:r>
+        <w:t xml:space="preserve">De </w:t>
+      </w:r>
+      <w:proofErr w:type="spellStart"/>
+      <w:r>
+        <w:t>add-players</w:t>
+      </w:r>
+      <w:proofErr w:type="spellEnd"/>
+      <w:r>
+        <w:t xml:space="preserve"> en </w:t>
+      </w:r>
+      <w:proofErr w:type="spellStart"/>
+      <w:r>
+        <w:t>add-questions</w:t>
+      </w:r>
+      <w:proofErr w:type="spellEnd"/>
+      <w:r>
+        <w:t xml:space="preserve"> pagina’s moeten worden op</w:t>
+      </w:r>
+      <w:r>
+        <w:t>gesplitst; de html wordt te groot, en daarom moeten er aparte componenten komen voor view-</w:t>
+      </w:r>
+      <w:proofErr w:type="spellStart"/>
+      <w:r>
+        <w:t>players</w:t>
+      </w:r>
+      <w:proofErr w:type="spellEnd"/>
+      <w:r>
+        <w:t xml:space="preserve"> en </w:t>
+      </w:r>
+      <w:proofErr w:type="spellStart"/>
+      <w:r>
+        <w:t>edit-players</w:t>
+      </w:r>
+      <w:proofErr w:type="spellEnd"/>
+      <w:r>
+        <w:t xml:space="preserve">. </w:t>
+      </w:r>
+      <w:r>
+        <w:t xml:space="preserve">Dan kan ik wellicht de </w:t>
+      </w:r>
+      <w:proofErr w:type="spellStart"/>
+      <w:r>
+        <w:t>edit-players</w:t>
+      </w:r>
+      <w:proofErr w:type="spellEnd"/>
+      <w:r>
+        <w:t xml:space="preserve"> gebruiken om een BE call te maken op </w:t>
+      </w:r>
+      <w:proofErr w:type="spellStart"/>
+      <w:r>
+        <w:t>onInit</w:t>
+      </w:r>
+      <w:proofErr w:type="spellEnd"/>
+      <w:r>
+        <w:t xml:space="preserve">, want het lijkt er nu op dat alle componenten in de </w:t>
+      </w:r>
+      <w:proofErr w:type="spellStart"/>
+      <w:r>
+        <w:t>stepper</w:t>
+      </w:r>
+      <w:proofErr w:type="spellEnd"/>
+      <w:r>
+        <w:t xml:space="preserve"> (ook degenen die niet actief zijn) in de </w:t>
+      </w:r>
+      <w:proofErr w:type="spellStart"/>
+      <w:r>
+        <w:t>onInit</w:t>
+      </w:r>
+      <w:proofErr w:type="spellEnd"/>
+      <w:r>
+        <w:t xml:space="preserve"> komen en daarmee potentieel al data van de BE ophalen. </w:t>
+      </w:r>
+    </w:p>
+    <w:p>
+      <w:r>
+        <w:t>Overigens moeten de componenten nog absoluut modules worden. Absurd dat setup nog geen module is…</w:t>
       </w:r>
     </w:p>
     <w:sectPr>

</xml_diff>

<commit_message>
Setup for new Express backend
</commit_message>
<xml_diff>
--- a/Ranking App - notes.docx
+++ b/Ranking App - notes.docx
@@ -1,6 +1,6 @@
 
 <file path=word/document.xml><?xml version="1.0" encoding="utf-8"?>
-<w:document xmlns:wpc="http://schemas.microsoft.com/office/word/2010/wordprocessingCanvas" xmlns:cx="http://schemas.microsoft.com/office/drawing/2014/chartex" xmlns:cx1="http://schemas.microsoft.com/office/drawing/2015/9/8/chartex" xmlns:cx2="http://schemas.microsoft.com/office/drawing/2015/10/21/chartex" xmlns:cx3="http://schemas.microsoft.com/office/drawing/2016/5/9/chartex" xmlns:cx4="http://schemas.microsoft.com/office/drawing/2016/5/10/chartex" xmlns:cx5="http://schemas.microsoft.com/office/drawing/2016/5/11/chartex" xmlns:cx6="http://schemas.microsoft.com/office/drawing/2016/5/12/chartex" xmlns:cx7="http://schemas.microsoft.com/office/drawing/2016/5/13/chartex" xmlns:cx8="http://schemas.microsoft.com/office/drawing/2016/5/14/chartex" xmlns:mc="http://schemas.openxmlformats.org/markup-compatibility/2006" xmlns:aink="http://schemas.microsoft.com/office/drawing/2016/ink" xmlns:am3d="http://schemas.microsoft.com/office/drawing/2017/model3d" xmlns:o="urn:schemas-microsoft-com:office:office" xmlns:r="http://schemas.openxmlformats.org/officeDocument/2006/relationships" xmlns:m="http://schemas.openxmlformats.org/officeDocument/2006/math" xmlns:v="urn:schemas-microsoft-com:vml" xmlns:wp14="http://schemas.microsoft.com/office/word/2010/wordprocessingDrawing" xmlns:wp="http://schemas.openxmlformats.org/drawingml/2006/wordprocessingDrawing" xmlns:w10="urn:schemas-microsoft-com:office:word" xmlns:w="http://schemas.openxmlformats.org/wordprocessingml/2006/main" xmlns:w14="http://schemas.microsoft.com/office/word/2010/wordml" xmlns:w15="http://schemas.microsoft.com/office/word/2012/wordml" xmlns:w16cex="http://schemas.microsoft.com/office/word/2018/wordml/cex" xmlns:w16cid="http://schemas.microsoft.com/office/word/2016/wordml/cid" xmlns:w16="http://schemas.microsoft.com/office/word/2018/wordml" xmlns:w16se="http://schemas.microsoft.com/office/word/2015/wordml/symex" xmlns:wpg="http://schemas.microsoft.com/office/word/2010/wordprocessingGroup" xmlns:wpi="http://schemas.microsoft.com/office/word/2010/wordprocessingInk" xmlns:wne="http://schemas.microsoft.com/office/word/2006/wordml" xmlns:wps="http://schemas.microsoft.com/office/word/2010/wordprocessingShape" mc:Ignorable="w14 w15 w16se w16cid w16 w16cex wp14">
+<w:document xmlns:wpc="http://schemas.microsoft.com/office/word/2010/wordprocessingCanvas" xmlns:cx="http://schemas.microsoft.com/office/drawing/2014/chartex" xmlns:cx1="http://schemas.microsoft.com/office/drawing/2015/9/8/chartex" xmlns:cx2="http://schemas.microsoft.com/office/drawing/2015/10/21/chartex" xmlns:cx3="http://schemas.microsoft.com/office/drawing/2016/5/9/chartex" xmlns:cx4="http://schemas.microsoft.com/office/drawing/2016/5/10/chartex" xmlns:cx5="http://schemas.microsoft.com/office/drawing/2016/5/11/chartex" xmlns:cx6="http://schemas.microsoft.com/office/drawing/2016/5/12/chartex" xmlns:cx7="http://schemas.microsoft.com/office/drawing/2016/5/13/chartex" xmlns:cx8="http://schemas.microsoft.com/office/drawing/2016/5/14/chartex" xmlns:mc="http://schemas.openxmlformats.org/markup-compatibility/2006" xmlns:aink="http://schemas.microsoft.com/office/drawing/2016/ink" xmlns:am3d="http://schemas.microsoft.com/office/drawing/2017/model3d" xmlns:o="urn:schemas-microsoft-com:office:office" xmlns:r="http://schemas.openxmlformats.org/officeDocument/2006/relationships" xmlns:m="http://schemas.openxmlformats.org/officeDocument/2006/math" xmlns:v="urn:schemas-microsoft-com:vml" xmlns:wp14="http://schemas.microsoft.com/office/word/2010/wordprocessingDrawing" xmlns:wp="http://schemas.openxmlformats.org/drawingml/2006/wordprocessingDrawing" xmlns:w10="urn:schemas-microsoft-com:office:word" xmlns:w="http://schemas.openxmlformats.org/wordprocessingml/2006/main" xmlns:w14="http://schemas.microsoft.com/office/word/2010/wordml" xmlns:w15="http://schemas.microsoft.com/office/word/2012/wordml" xmlns:w16cex="http://schemas.microsoft.com/office/word/2018/wordml/cex" xmlns:w16cid="http://schemas.microsoft.com/office/word/2016/wordml/cid" xmlns:w16="http://schemas.microsoft.com/office/word/2018/wordml" xmlns:w16sdtdh="http://schemas.microsoft.com/office/word/2020/wordml/sdtdatahash" xmlns:w16se="http://schemas.microsoft.com/office/word/2015/wordml/symex" xmlns:wpg="http://schemas.microsoft.com/office/word/2010/wordprocessingGroup" xmlns:wpi="http://schemas.microsoft.com/office/word/2010/wordprocessingInk" xmlns:wne="http://schemas.microsoft.com/office/word/2006/wordml" xmlns:wps="http://schemas.microsoft.com/office/word/2010/wordprocessingShape" mc:Ignorable="w14 w15 w16se w16cid w16 w16cex w16sdtdh wp14">
   <w:body>
     <w:p>
       <w:r>
@@ -24,37 +24,13 @@
     </w:p>
     <w:p>
       <w:r>
-        <w:t xml:space="preserve">Er is een flow om een spel op te zetten (door de </w:t>
-      </w:r>
-      <w:proofErr w:type="gramStart"/>
-      <w:r>
-        <w:t>quiz master</w:t>
-      </w:r>
-      <w:proofErr w:type="gramEnd"/>
-      <w:r>
-        <w:t xml:space="preserve">), om een spel in te vullen (door een deelnemer), om een spel te spelen (door een deelnemer) en om het spel te begeleiden (door de quiz master). </w:t>
+        <w:t xml:space="preserve">Er is een flow om een spel op te zetten (door de quiz master), om een spel in te vullen (door een deelnemer), om een spel te spelen (door een deelnemer) en om het spel te begeleiden (door de quiz master). </w:t>
       </w:r>
     </w:p>
     <w:p/>
     <w:p>
       <w:r>
-        <w:t xml:space="preserve">“Vul de namen en </w:t>
-      </w:r>
-      <w:proofErr w:type="gramStart"/>
-      <w:r>
-        <w:t>e-mail adressen</w:t>
-      </w:r>
-      <w:proofErr w:type="gramEnd"/>
-      <w:r>
-        <w:t xml:space="preserve"> in van de deelnemers van het spel. De naam die ze nu krijgen, wordt ook gebruikt om de ranking vragen in te vullen, en om de quiz te spelen. Het </w:t>
-      </w:r>
-      <w:proofErr w:type="gramStart"/>
-      <w:r>
-        <w:t>e-mail adres</w:t>
-      </w:r>
-      <w:proofErr w:type="gramEnd"/>
-      <w:r>
-        <w:t xml:space="preserve"> wordt gebruikt om de deelnemers uit te nodigen, en toegang te verlenen tot de quiz.”</w:t>
+        <w:t>“Vul de namen en e-mail adressen in van de deelnemers van het spel. De naam die ze nu krijgen, wordt ook gebruikt om de ranking vragen in te vullen, en om de quiz te spelen. Het e-mail adres wordt gebruikt om de deelnemers uit te nodigen, en toegang te verlenen tot de quiz.”</w:t>
       </w:r>
     </w:p>
     <w:p/>
@@ -145,32 +121,44 @@
           <w:i/>
           <w:iCs/>
         </w:rPr>
-        <w:t xml:space="preserve">Wie is </w:t>
-      </w:r>
-      <w:proofErr w:type="gramStart"/>
-      <w:r>
+        <w:t>Wie is quiz master, wie is deelnemer (rol is belangrijk)</w:t>
+      </w:r>
+    </w:p>
+    <w:p>
+      <w:r>
+        <w:tab/>
+      </w:r>
+      <w:r>
+        <w:tab/>
+        <w:t>Vragen toevoegen</w:t>
+      </w:r>
+    </w:p>
+    <w:p>
+      <w:pPr>
         <w:rPr>
           <w:i/>
           <w:iCs/>
         </w:rPr>
-        <w:t>quiz master</w:t>
-      </w:r>
-      <w:proofErr w:type="gramEnd"/>
+      </w:pPr>
+      <w:r>
+        <w:tab/>
+      </w:r>
+      <w:r>
+        <w:tab/>
+        <w:t>Configuratie pagina…?</w:t>
+      </w:r>
+      <w:r>
+        <w:tab/>
+      </w:r>
+      <w:r>
+        <w:tab/>
+      </w:r>
       <w:r>
         <w:rPr>
           <w:i/>
           <w:iCs/>
         </w:rPr>
-        <w:t>, wie is deelnemer (rol is belangrijk)</w:t>
-      </w:r>
-    </w:p>
-    <w:p>
-      <w:r>
-        <w:tab/>
-      </w:r>
-      <w:r>
-        <w:tab/>
-        <w:t>Vragen toevoegen</w:t>
+        <w:t>Deadline? Op jezelf stemmen? Inloggen?</w:t>
       </w:r>
     </w:p>
     <w:p>
@@ -181,89 +169,56 @@
         </w:rPr>
       </w:pPr>
       <w:r>
-        <w:tab/>
-      </w:r>
-      <w:r>
-        <w:tab/>
-        <w:t>Configuratie pagina…?</w:t>
-      </w:r>
-      <w:r>
-        <w:tab/>
-      </w:r>
-      <w:r>
-        <w:tab/>
-      </w:r>
-      <w:r>
         <w:rPr>
           <w:i/>
           <w:iCs/>
         </w:rPr>
-        <w:t>Deadline? Op jezelf stemmen? Inloggen?</w:t>
-      </w:r>
-    </w:p>
-    <w:p>
-      <w:pPr>
+        <w:tab/>
+      </w:r>
+      <w:r>
         <w:rPr>
           <w:i/>
           <w:iCs/>
         </w:rPr>
-      </w:pPr>
+        <w:tab/>
+      </w:r>
+      <w:r>
+        <w:t>Quiz open zetten</w:t>
+      </w:r>
+      <w:r>
+        <w:tab/>
+      </w:r>
+      <w:r>
+        <w:tab/>
+        <w:t>“</w:t>
+      </w:r>
       <w:r>
         <w:rPr>
           <w:i/>
           <w:iCs/>
         </w:rPr>
-        <w:tab/>
-      </w:r>
-      <w:r>
+        <w:t>E-mails zijn verstuurd, veel succes!”</w:t>
+      </w:r>
+    </w:p>
+    <w:p>
+      <w:pPr>
         <w:rPr>
           <w:i/>
           <w:iCs/>
         </w:rPr>
-        <w:tab/>
-      </w:r>
-      <w:r>
-        <w:t xml:space="preserve">Quiz </w:t>
-      </w:r>
-      <w:proofErr w:type="gramStart"/>
-      <w:r>
-        <w:t>open zetten</w:t>
-      </w:r>
-      <w:proofErr w:type="gramEnd"/>
-      <w:r>
-        <w:tab/>
-      </w:r>
-      <w:r>
-        <w:tab/>
-        <w:t>“</w:t>
+      </w:pPr>
+      <w:r>
+        <w:tab/>
+        <w:t>Spel invullen</w:t>
+      </w:r>
+      <w:r>
+        <w:tab/>
       </w:r>
       <w:r>
         <w:rPr>
           <w:i/>
           <w:iCs/>
         </w:rPr>
-        <w:t>E-mails zijn verstuurd, veel succes!”</w:t>
-      </w:r>
-    </w:p>
-    <w:p>
-      <w:pPr>
-        <w:rPr>
-          <w:i/>
-          <w:iCs/>
-        </w:rPr>
-      </w:pPr>
-      <w:r>
-        <w:tab/>
-        <w:t>Spel invullen</w:t>
-      </w:r>
-      <w:r>
-        <w:tab/>
-      </w:r>
-      <w:r>
-        <w:rPr>
-          <w:i/>
-          <w:iCs/>
-        </w:rPr>
         <w:t>een groot formulier met alle vragen (wordt opgeslagen op veld verlaten)</w:t>
       </w:r>
     </w:p>
@@ -356,38 +311,22 @@
           <w:lang w:val="en-GB"/>
         </w:rPr>
         <w:tab/>
-        <w:t>add-</w:t>
-      </w:r>
-      <w:proofErr w:type="gramStart"/>
-      <w:r>
-        <w:rPr>
-          <w:lang w:val="en-GB"/>
-        </w:rPr>
-        <w:t>participants</w:t>
-      </w:r>
-      <w:proofErr w:type="gramEnd"/>
-    </w:p>
-    <w:p>
-      <w:pPr>
-        <w:rPr>
-          <w:lang w:val="en-GB"/>
-        </w:rPr>
-      </w:pPr>
-      <w:r>
-        <w:rPr>
-          <w:lang w:val="en-GB"/>
-        </w:rPr>
-        <w:tab/>
-        <w:t>add-</w:t>
-      </w:r>
-      <w:proofErr w:type="gramStart"/>
-      <w:r>
-        <w:rPr>
-          <w:lang w:val="en-GB"/>
-        </w:rPr>
-        <w:t>questions</w:t>
-      </w:r>
-      <w:proofErr w:type="gramEnd"/>
+        <w:t>add-participants</w:t>
+      </w:r>
+    </w:p>
+    <w:p>
+      <w:pPr>
+        <w:rPr>
+          <w:lang w:val="en-GB"/>
+        </w:rPr>
+      </w:pPr>
+      <w:r>
+        <w:rPr>
+          <w:lang w:val="en-GB"/>
+        </w:rPr>
+        <w:tab/>
+        <w:t>add-questions</w:t>
+      </w:r>
     </w:p>
     <w:p>
       <w:pPr>
@@ -453,18 +392,10 @@
     </w:p>
     <w:p>
       <w:r>
-        <w:t xml:space="preserve">Hoe ziet de backend </w:t>
-      </w:r>
-      <w:proofErr w:type="gramStart"/>
-      <w:r>
-        <w:t>er u</w:t>
-      </w:r>
-      <w:r>
-        <w:t>it</w:t>
-      </w:r>
-      <w:proofErr w:type="gramEnd"/>
-      <w:r>
-        <w:t xml:space="preserve">, en welke </w:t>
+        <w:t>Hoe ziet de backend er u</w:t>
+      </w:r>
+      <w:r>
+        <w:t xml:space="preserve">it, en welke </w:t>
       </w:r>
       <w:proofErr w:type="spellStart"/>
       <w:r>
@@ -701,15 +632,7 @@
       </w:r>
       <w:proofErr w:type="spellEnd"/>
       <w:r>
-        <w:t xml:space="preserve">; de FE draait op localhost:4200, en de BE draait op localhost:3000, en dat levert </w:t>
-      </w:r>
-      <w:proofErr w:type="gramStart"/>
-      <w:r>
-        <w:t>CORS issues</w:t>
-      </w:r>
-      <w:proofErr w:type="gramEnd"/>
-      <w:r>
-        <w:t xml:space="preserve"> op. </w:t>
+        <w:t xml:space="preserve">; de FE draait op localhost:4200, en de BE draait op localhost:3000, en dat levert CORS issues op. </w:t>
       </w:r>
       <w:r>
         <w:t xml:space="preserve">De error is te zien in de console van de browser tools, en niet in de </w:t>
@@ -852,15 +775,7 @@
           <w:color w:val="000000"/>
           <w:lang w:val="en-GB"/>
         </w:rPr>
-        <w:t xml:space="preserve">, </w:t>
-      </w:r>
-      <w:proofErr w:type="gramStart"/>
-      <w:r>
-        <w:rPr>
-          <w:color w:val="000000"/>
-          <w:lang w:val="en-GB"/>
-        </w:rPr>
-        <w:t xml:space="preserve">{ </w:t>
+        <w:t xml:space="preserve">, { </w:t>
       </w:r>
       <w:proofErr w:type="spellStart"/>
       <w:r>
@@ -873,7 +788,6 @@
         <w:t>cors</w:t>
       </w:r>
       <w:proofErr w:type="spellEnd"/>
-      <w:proofErr w:type="gramEnd"/>
       <w:r>
         <w:rPr>
           <w:color w:val="000000"/>
@@ -903,15 +817,7 @@
         <w:t>Maar dit is niet echt e</w:t>
       </w:r>
       <w:r>
-        <w:t xml:space="preserve">en oplossing die ik graag in de applicatie wil toepassen, want de </w:t>
-      </w:r>
-      <w:proofErr w:type="gramStart"/>
-      <w:r>
-        <w:t>CORS regel</w:t>
-      </w:r>
-      <w:proofErr w:type="gramEnd"/>
-      <w:r>
-        <w:t xml:space="preserve"> bestaat voor een reden, en om deze compleet te negeren voelt niet goed. </w:t>
+        <w:t xml:space="preserve">en oplossing die ik graag in de applicatie wil toepassen, want de CORS regel bestaat voor een reden, en om deze compleet te negeren voelt niet goed. </w:t>
       </w:r>
     </w:p>
     <w:p>
@@ -924,15 +830,7 @@
       </w:r>
       <w:proofErr w:type="spellEnd"/>
       <w:r>
-        <w:t xml:space="preserve"> over Middleware doorgenomen te hebben, dacht ik een betere oplossing </w:t>
-      </w:r>
-      <w:proofErr w:type="gramStart"/>
-      <w:r>
-        <w:t>gevonden</w:t>
-      </w:r>
-      <w:proofErr w:type="gramEnd"/>
-      <w:r>
-        <w:t xml:space="preserve"> te hebben in de vorm van een CORS Middleware class</w:t>
+        <w:t xml:space="preserve"> over Middleware doorgenomen te hebben, dacht ik een betere oplossing gevonden te hebben in de vorm van een CORS Middleware class</w:t>
       </w:r>
       <w:r>
         <w:t>, zoals in deze blog wordt beschreven:</w:t>
@@ -954,14 +852,9 @@
       </w:r>
       <w:proofErr w:type="spellStart"/>
       <w:r>
-        <w:t>proxy.</w:t>
-      </w:r>
-      <w:proofErr w:type="gramStart"/>
-      <w:r>
-        <w:t>conf.json</w:t>
-      </w:r>
-      <w:proofErr w:type="spellEnd"/>
-      <w:proofErr w:type="gramEnd"/>
+        <w:t>proxy.conf.json</w:t>
+      </w:r>
+      <w:proofErr w:type="spellEnd"/>
       <w:r>
         <w:t xml:space="preserve"> bestand. Hierin geef ik aan dat alle “/</w:t>
       </w:r>
@@ -971,15 +864,7 @@
       </w:r>
       <w:proofErr w:type="spellEnd"/>
       <w:r>
-        <w:t xml:space="preserve">” calls moeten worden vervangen door “http://localhost:3000”, en daarmee treedt de </w:t>
-      </w:r>
-      <w:proofErr w:type="gramStart"/>
-      <w:r>
-        <w:t>CORS error</w:t>
-      </w:r>
-      <w:proofErr w:type="gramEnd"/>
-      <w:r>
-        <w:t xml:space="preserve"> niet meer op. Dus uiteindelijk is het probleem opgelost in de FE, en niet in de BE. </w:t>
+        <w:t xml:space="preserve">” calls moeten worden vervangen door “http://localhost:3000”, en daarmee treedt de CORS error niet meer op. Dus uiteindelijk is het probleem opgelost in de FE, en niet in de BE. </w:t>
       </w:r>
     </w:p>
     <w:p/>
@@ -1027,15 +912,7 @@
     </w:p>
     <w:p>
       <w:r>
-        <w:t xml:space="preserve">Biedt </w:t>
-      </w:r>
-      <w:proofErr w:type="spellStart"/>
-      <w:r>
-        <w:t>GraphQL</w:t>
-      </w:r>
-      <w:proofErr w:type="spellEnd"/>
-      <w:r>
-        <w:t xml:space="preserve"> hier een gepaste oplossing, en zo ja, hoe zou deze opzet er dan uitzien? Ik geloof dat ik nog altijd een verschil moet maken tussen een post en een get, ofwel een </w:t>
+        <w:t xml:space="preserve">Biedt GraphQL hier een gepaste oplossing, en zo ja, hoe zou deze opzet er dan uitzien? Ik geloof dat ik nog altijd een verschil moet maken tussen een post en een get, ofwel een </w:t>
       </w:r>
       <w:proofErr w:type="spellStart"/>
       <w:r>
@@ -1078,15 +955,7 @@
       </w:r>
       <w:proofErr w:type="spellEnd"/>
       <w:r>
-        <w:t xml:space="preserve"> en query apart gedefinieerd moeten worden, is </w:t>
-      </w:r>
-      <w:proofErr w:type="spellStart"/>
-      <w:r>
-        <w:t>GraphQL</w:t>
-      </w:r>
-      <w:proofErr w:type="spellEnd"/>
-      <w:r>
-        <w:t xml:space="preserve"> voordeliger dan de traditionele aanpak. Omdat ik namelijk met de query kan bepalen welke gegevens ik wil ophalen (bijvoorbeeld alleen </w:t>
+        <w:t xml:space="preserve"> en query apart gedefinieerd moeten worden, is GraphQL voordeliger dan de traditionele aanpak. Omdat ik namelijk met de query kan bepalen welke gegevens ik wil ophalen (bijvoorbeeld alleen </w:t>
       </w:r>
       <w:proofErr w:type="spellStart"/>
       <w:r>
@@ -1226,15 +1095,7 @@
       </w:r>
       <w:proofErr w:type="spellEnd"/>
       <w:r>
-        <w:t xml:space="preserve">’ een stap </w:t>
-      </w:r>
-      <w:proofErr w:type="gramStart"/>
-      <w:r>
-        <w:t>terug gaat</w:t>
-      </w:r>
-      <w:proofErr w:type="gramEnd"/>
-      <w:r>
-        <w:t xml:space="preserve"> (wat altijd mag), of een stap vooruit gaat (wat alleen mag na validatie en opslaan van data)?</w:t>
+        <w:t>’ een stap terug gaat (wat altijd mag), of een stap vooruit gaat (wat alleen mag na validatie en opslaan van data)?</w:t>
       </w:r>
     </w:p>
     <w:p>
@@ -1342,6 +1203,411 @@
     <w:p>
       <w:r>
         <w:t>Overigens moeten de componenten nog absoluut modules worden. Absurd dat setup nog geen module is…</w:t>
+      </w:r>
+    </w:p>
+    <w:p/>
+    <w:p>
+      <w:r>
+        <w:rPr>
+          <w:b/>
+          <w:bCs/>
+        </w:rPr>
+        <w:t>2022-03-13</w:t>
+      </w:r>
+    </w:p>
+    <w:p>
+      <w:r>
+        <w:t>Opzet voor de Express BE:</w:t>
+      </w:r>
+    </w:p>
+    <w:p>
+      <w:pPr>
+        <w:spacing w:after="0"/>
+        <w:rPr>
+          <w:lang w:val="en-GB"/>
+        </w:rPr>
+      </w:pPr>
+      <w:r>
+        <w:rPr>
+          <w:lang w:val="en-GB"/>
+        </w:rPr>
+        <w:t>Server</w:t>
+      </w:r>
+    </w:p>
+    <w:p>
+      <w:pPr>
+        <w:spacing w:after="0"/>
+        <w:rPr>
+          <w:lang w:val="en-GB"/>
+        </w:rPr>
+      </w:pPr>
+      <w:r>
+        <w:rPr>
+          <w:lang w:val="en-GB"/>
+        </w:rPr>
+        <w:tab/>
+        <w:t>Controllers</w:t>
+      </w:r>
+    </w:p>
+    <w:p>
+      <w:pPr>
+        <w:spacing w:after="0"/>
+        <w:rPr>
+          <w:lang w:val="en-GB"/>
+        </w:rPr>
+      </w:pPr>
+      <w:r>
+        <w:rPr>
+          <w:lang w:val="en-GB"/>
+        </w:rPr>
+        <w:tab/>
+      </w:r>
+      <w:r>
+        <w:rPr>
+          <w:lang w:val="en-GB"/>
+        </w:rPr>
+        <w:tab/>
+      </w:r>
+      <w:r>
+        <w:rPr>
+          <w:lang w:val="en-GB"/>
+        </w:rPr>
+        <w:t>Setu</w:t>
+      </w:r>
+      <w:r>
+        <w:rPr>
+          <w:lang w:val="en-GB"/>
+        </w:rPr>
+        <w:t>p</w:t>
+      </w:r>
+    </w:p>
+    <w:p>
+      <w:pPr>
+        <w:spacing w:after="0"/>
+        <w:rPr>
+          <w:lang w:val="en-GB"/>
+        </w:rPr>
+      </w:pPr>
+      <w:r>
+        <w:rPr>
+          <w:lang w:val="en-GB"/>
+        </w:rPr>
+        <w:tab/>
+      </w:r>
+      <w:r>
+        <w:rPr>
+          <w:lang w:val="en-GB"/>
+        </w:rPr>
+        <w:tab/>
+        <w:t>Rank</w:t>
+      </w:r>
+    </w:p>
+    <w:p>
+      <w:pPr>
+        <w:spacing w:after="0"/>
+        <w:rPr>
+          <w:lang w:val="en-GB"/>
+        </w:rPr>
+      </w:pPr>
+      <w:r>
+        <w:rPr>
+          <w:lang w:val="en-GB"/>
+        </w:rPr>
+        <w:tab/>
+      </w:r>
+      <w:r>
+        <w:rPr>
+          <w:lang w:val="en-GB"/>
+        </w:rPr>
+        <w:tab/>
+        <w:t xml:space="preserve">Play </w:t>
+      </w:r>
+    </w:p>
+    <w:p>
+      <w:pPr>
+        <w:spacing w:after="0"/>
+        <w:rPr>
+          <w:lang w:val="en-GB"/>
+        </w:rPr>
+      </w:pPr>
+      <w:r>
+        <w:rPr>
+          <w:lang w:val="en-GB"/>
+        </w:rPr>
+        <w:tab/>
+        <w:t>Middleware</w:t>
+      </w:r>
+    </w:p>
+    <w:p>
+      <w:pPr>
+        <w:spacing w:after="0"/>
+        <w:rPr>
+          <w:lang w:val="en-GB"/>
+        </w:rPr>
+      </w:pPr>
+      <w:r>
+        <w:rPr>
+          <w:lang w:val="en-GB"/>
+        </w:rPr>
+        <w:tab/>
+      </w:r>
+      <w:r>
+        <w:rPr>
+          <w:lang w:val="en-GB"/>
+        </w:rPr>
+        <w:tab/>
+        <w:t>Auth</w:t>
+      </w:r>
+    </w:p>
+    <w:p>
+      <w:pPr>
+        <w:spacing w:after="0"/>
+        <w:rPr>
+          <w:lang w:val="en-GB"/>
+        </w:rPr>
+      </w:pPr>
+      <w:r>
+        <w:rPr>
+          <w:lang w:val="en-GB"/>
+        </w:rPr>
+        <w:tab/>
+        <w:t>Models</w:t>
+      </w:r>
+    </w:p>
+    <w:p>
+      <w:pPr>
+        <w:spacing w:after="0"/>
+        <w:rPr>
+          <w:lang w:val="en-GB"/>
+        </w:rPr>
+      </w:pPr>
+      <w:r>
+        <w:rPr>
+          <w:lang w:val="en-GB"/>
+        </w:rPr>
+        <w:tab/>
+      </w:r>
+      <w:proofErr w:type="spellStart"/>
+      <w:r>
+        <w:rPr>
+          <w:lang w:val="en-GB"/>
+        </w:rPr>
+        <w:t>node_modules</w:t>
+      </w:r>
+      <w:proofErr w:type="spellEnd"/>
+    </w:p>
+    <w:p>
+      <w:pPr>
+        <w:spacing w:after="0"/>
+        <w:rPr>
+          <w:lang w:val="en-GB"/>
+        </w:rPr>
+      </w:pPr>
+      <w:r>
+        <w:rPr>
+          <w:lang w:val="en-GB"/>
+        </w:rPr>
+        <w:tab/>
+        <w:t>Routes</w:t>
+      </w:r>
+    </w:p>
+    <w:p>
+      <w:pPr>
+        <w:spacing w:after="0"/>
+        <w:rPr>
+          <w:lang w:val="en-GB"/>
+        </w:rPr>
+      </w:pPr>
+      <w:r>
+        <w:rPr>
+          <w:lang w:val="en-GB"/>
+        </w:rPr>
+        <w:tab/>
+      </w:r>
+      <w:r>
+        <w:rPr>
+          <w:lang w:val="en-GB"/>
+        </w:rPr>
+        <w:tab/>
+        <w:t>Setup</w:t>
+      </w:r>
+    </w:p>
+    <w:p>
+      <w:pPr>
+        <w:spacing w:after="0"/>
+      </w:pPr>
+      <w:r>
+        <w:rPr>
+          <w:lang w:val="en-GB"/>
+        </w:rPr>
+        <w:tab/>
+      </w:r>
+      <w:r>
+        <w:rPr>
+          <w:lang w:val="en-GB"/>
+        </w:rPr>
+        <w:tab/>
+      </w:r>
+      <w:r>
+        <w:t>Rank</w:t>
+      </w:r>
+    </w:p>
+    <w:p>
+      <w:r>
+        <w:tab/>
+      </w:r>
+      <w:r>
+        <w:tab/>
+        <w:t xml:space="preserve">Play </w:t>
+      </w:r>
+    </w:p>
+    <w:p>
+      <w:r>
+        <w:t xml:space="preserve">Authenticatie zit er nu nog niet in, maar wordt zeker belangrijk als je gaat spelen (Rank en Play), want dan wil je niet dat onbevoegden aan het spel deelnemen. Ook bij Setup is authenticatie belangrijk, omdat niet </w:t>
+      </w:r>
+      <w:r>
+        <w:t xml:space="preserve">zomaar </w:t>
+      </w:r>
+      <w:r>
+        <w:t xml:space="preserve">iedereen </w:t>
+      </w:r>
+      <w:r>
+        <w:t xml:space="preserve">de opzet van het spel mag veranderen. </w:t>
+      </w:r>
+    </w:p>
+    <w:p>
+      <w:r>
+        <w:t>De routes zijn nu mooi opgedeeld (alles onder /</w:t>
+      </w:r>
+      <w:proofErr w:type="spellStart"/>
+      <w:r>
+        <w:t>api</w:t>
+      </w:r>
+      <w:proofErr w:type="spellEnd"/>
+      <w:r>
+        <w:t xml:space="preserve">, en dan onder /game, waarbij de </w:t>
+      </w:r>
+      <w:proofErr w:type="spellStart"/>
+      <w:r>
+        <w:t>gameId</w:t>
+      </w:r>
+      <w:proofErr w:type="spellEnd"/>
+      <w:r>
+        <w:t xml:space="preserve"> altijd beschikbaar lijkt te zijn). Wat nog moet gebeuren:</w:t>
+      </w:r>
+    </w:p>
+    <w:p>
+      <w:pPr>
+        <w:pStyle w:val="Lijstalinea"/>
+        <w:numPr>
+          <w:ilvl w:val="0"/>
+          <w:numId w:val="1"/>
+        </w:numPr>
+      </w:pPr>
+      <w:r>
+        <w:t>De controllers moeten worden toegevoegd die de logica oppakken wat nu in de routes nog gebeurt</w:t>
+      </w:r>
+    </w:p>
+    <w:p/>
+    <w:p>
+      <w:r>
+        <w:t xml:space="preserve">Interessante </w:t>
+      </w:r>
+      <w:proofErr w:type="spellStart"/>
+      <w:r>
+        <w:t>tutorials</w:t>
+      </w:r>
+      <w:proofErr w:type="spellEnd"/>
+      <w:r>
+        <w:t xml:space="preserve"> met </w:t>
+      </w:r>
+      <w:proofErr w:type="spellStart"/>
+      <w:r>
+        <w:t>express</w:t>
+      </w:r>
+      <w:proofErr w:type="spellEnd"/>
+      <w:r>
+        <w:t xml:space="preserve"> en node:</w:t>
+      </w:r>
+    </w:p>
+    <w:p>
+      <w:pPr>
+        <w:pStyle w:val="Lijstalinea"/>
+        <w:numPr>
+          <w:ilvl w:val="0"/>
+          <w:numId w:val="1"/>
+        </w:numPr>
+      </w:pPr>
+      <w:hyperlink r:id="rId6" w:history="1">
+        <w:r>
+          <w:rPr>
+            <w:rStyle w:val="Hyperlink"/>
+          </w:rPr>
+          <w:t>https://www.toptal.com/express-js/nodejs-typescript-rest-api-pt-1</w:t>
+        </w:r>
+      </w:hyperlink>
+      <w:r>
+        <w:t xml:space="preserve"> </w:t>
+      </w:r>
+    </w:p>
+    <w:p>
+      <w:pPr>
+        <w:pStyle w:val="Lijstalinea"/>
+        <w:numPr>
+          <w:ilvl w:val="0"/>
+          <w:numId w:val="1"/>
+        </w:numPr>
+      </w:pPr>
+      <w:hyperlink r:id="rId7" w:history="1">
+        <w:r>
+          <w:rPr>
+            <w:rStyle w:val="Hyperlink"/>
+          </w:rPr>
+          <w:t>https://javascript.plainenglish.io/create-a-typescript-express-server-in-minutes-7d34c306f60</w:t>
+        </w:r>
+      </w:hyperlink>
+      <w:r>
+        <w:t xml:space="preserve"> </w:t>
+      </w:r>
+    </w:p>
+    <w:p>
+      <w:pPr>
+        <w:pStyle w:val="Lijstalinea"/>
+        <w:numPr>
+          <w:ilvl w:val="0"/>
+          <w:numId w:val="1"/>
+        </w:numPr>
+      </w:pPr>
+      <w:hyperlink r:id="rId8" w:history="1">
+        <w:r>
+          <w:rPr>
+            <w:rStyle w:val="Hyperlink"/>
+          </w:rPr>
+          <w:t>https://wanago.io/2018/12/03/typescript-express-tutorial-routing-controllers-middleware/</w:t>
+        </w:r>
+      </w:hyperlink>
+      <w:r>
+        <w:t xml:space="preserve"> </w:t>
+      </w:r>
+    </w:p>
+    <w:p>
+      <w:pPr>
+        <w:pStyle w:val="Lijstalinea"/>
+        <w:numPr>
+          <w:ilvl w:val="0"/>
+          <w:numId w:val="1"/>
+        </w:numPr>
+      </w:pPr>
+      <w:hyperlink r:id="rId9" w:history="1">
+        <w:r>
+          <w:rPr>
+            <w:rStyle w:val="Hyperlink"/>
+          </w:rPr>
+          <w:t>https://auth0.com/blog/node-js-and-typescript-tutorial-build-a-crud-api/</w:t>
+        </w:r>
+      </w:hyperlink>
+      <w:r>
+        <w:t xml:space="preserve"> </w:t>
       </w:r>
     </w:p>
     <w:sectPr>
@@ -1355,7 +1621,7 @@
 </file>
 
 <file path=word/numbering.xml><?xml version="1.0" encoding="utf-8"?>
-<w:numbering xmlns:wpc="http://schemas.microsoft.com/office/word/2010/wordprocessingCanvas" xmlns:cx="http://schemas.microsoft.com/office/drawing/2014/chartex" xmlns:cx1="http://schemas.microsoft.com/office/drawing/2015/9/8/chartex" xmlns:cx2="http://schemas.microsoft.com/office/drawing/2015/10/21/chartex" xmlns:cx3="http://schemas.microsoft.com/office/drawing/2016/5/9/chartex" xmlns:cx4="http://schemas.microsoft.com/office/drawing/2016/5/10/chartex" xmlns:cx5="http://schemas.microsoft.com/office/drawing/2016/5/11/chartex" xmlns:cx6="http://schemas.microsoft.com/office/drawing/2016/5/12/chartex" xmlns:cx7="http://schemas.microsoft.com/office/drawing/2016/5/13/chartex" xmlns:cx8="http://schemas.microsoft.com/office/drawing/2016/5/14/chartex" xmlns:mc="http://schemas.openxmlformats.org/markup-compatibility/2006" xmlns:aink="http://schemas.microsoft.com/office/drawing/2016/ink" xmlns:am3d="http://schemas.microsoft.com/office/drawing/2017/model3d" xmlns:o="urn:schemas-microsoft-com:office:office" xmlns:r="http://schemas.openxmlformats.org/officeDocument/2006/relationships" xmlns:m="http://schemas.openxmlformats.org/officeDocument/2006/math" xmlns:v="urn:schemas-microsoft-com:vml" xmlns:wp14="http://schemas.microsoft.com/office/word/2010/wordprocessingDrawing" xmlns:wp="http://schemas.openxmlformats.org/drawingml/2006/wordprocessingDrawing" xmlns:w10="urn:schemas-microsoft-com:office:word" xmlns:w="http://schemas.openxmlformats.org/wordprocessingml/2006/main" xmlns:w14="http://schemas.microsoft.com/office/word/2010/wordml" xmlns:w15="http://schemas.microsoft.com/office/word/2012/wordml" xmlns:w16cex="http://schemas.microsoft.com/office/word/2018/wordml/cex" xmlns:w16cid="http://schemas.microsoft.com/office/word/2016/wordml/cid" xmlns:w16="http://schemas.microsoft.com/office/word/2018/wordml" xmlns:w16se="http://schemas.microsoft.com/office/word/2015/wordml/symex" xmlns:wpg="http://schemas.microsoft.com/office/word/2010/wordprocessingGroup" xmlns:wpi="http://schemas.microsoft.com/office/word/2010/wordprocessingInk" xmlns:wne="http://schemas.microsoft.com/office/word/2006/wordml" xmlns:wps="http://schemas.microsoft.com/office/word/2010/wordprocessingShape" mc:Ignorable="w14 w15 w16se w16cid w16 w16cex wp14">
+<w:numbering xmlns:wpc="http://schemas.microsoft.com/office/word/2010/wordprocessingCanvas" xmlns:cx="http://schemas.microsoft.com/office/drawing/2014/chartex" xmlns:cx1="http://schemas.microsoft.com/office/drawing/2015/9/8/chartex" xmlns:cx2="http://schemas.microsoft.com/office/drawing/2015/10/21/chartex" xmlns:cx3="http://schemas.microsoft.com/office/drawing/2016/5/9/chartex" xmlns:cx4="http://schemas.microsoft.com/office/drawing/2016/5/10/chartex" xmlns:cx5="http://schemas.microsoft.com/office/drawing/2016/5/11/chartex" xmlns:cx6="http://schemas.microsoft.com/office/drawing/2016/5/12/chartex" xmlns:cx7="http://schemas.microsoft.com/office/drawing/2016/5/13/chartex" xmlns:cx8="http://schemas.microsoft.com/office/drawing/2016/5/14/chartex" xmlns:mc="http://schemas.openxmlformats.org/markup-compatibility/2006" xmlns:aink="http://schemas.microsoft.com/office/drawing/2016/ink" xmlns:am3d="http://schemas.microsoft.com/office/drawing/2017/model3d" xmlns:o="urn:schemas-microsoft-com:office:office" xmlns:r="http://schemas.openxmlformats.org/officeDocument/2006/relationships" xmlns:m="http://schemas.openxmlformats.org/officeDocument/2006/math" xmlns:v="urn:schemas-microsoft-com:vml" xmlns:wp14="http://schemas.microsoft.com/office/word/2010/wordprocessingDrawing" xmlns:wp="http://schemas.openxmlformats.org/drawingml/2006/wordprocessingDrawing" xmlns:w10="urn:schemas-microsoft-com:office:word" xmlns:w="http://schemas.openxmlformats.org/wordprocessingml/2006/main" xmlns:w14="http://schemas.microsoft.com/office/word/2010/wordml" xmlns:w15="http://schemas.microsoft.com/office/word/2012/wordml" xmlns:w16cex="http://schemas.microsoft.com/office/word/2018/wordml/cex" xmlns:w16cid="http://schemas.microsoft.com/office/word/2016/wordml/cid" xmlns:w16="http://schemas.microsoft.com/office/word/2018/wordml" xmlns:w16sdtdh="http://schemas.microsoft.com/office/word/2020/wordml/sdtdatahash" xmlns:w16se="http://schemas.microsoft.com/office/word/2015/wordml/symex" xmlns:wpg="http://schemas.microsoft.com/office/word/2010/wordprocessingGroup" xmlns:wpi="http://schemas.microsoft.com/office/word/2010/wordprocessingInk" xmlns:wne="http://schemas.microsoft.com/office/word/2006/wordml" xmlns:wps="http://schemas.microsoft.com/office/word/2010/wordprocessingShape" mc:Ignorable="w14 w15 w16se w16cid w16 w16cex w16sdtdh wp14">
   <w:abstractNum w:abstractNumId="0" w15:restartNumberingAfterBreak="0">
     <w:nsid w:val="47C173C3"/>
     <w:multiLevelType w:val="hybridMultilevel"/>
@@ -1468,14 +1734,14 @@
       </w:rPr>
     </w:lvl>
   </w:abstractNum>
-  <w:num w:numId="1">
+  <w:num w:numId="1" w16cid:durableId="1055011759">
     <w:abstractNumId w:val="0"/>
   </w:num>
 </w:numbering>
 </file>
 
 <file path=word/styles.xml><?xml version="1.0" encoding="utf-8"?>
-<w:styles xmlns:mc="http://schemas.openxmlformats.org/markup-compatibility/2006" xmlns:r="http://schemas.openxmlformats.org/officeDocument/2006/relationships" xmlns:w="http://schemas.openxmlformats.org/wordprocessingml/2006/main" xmlns:w14="http://schemas.microsoft.com/office/word/2010/wordml" xmlns:w15="http://schemas.microsoft.com/office/word/2012/wordml" xmlns:w16cex="http://schemas.microsoft.com/office/word/2018/wordml/cex" xmlns:w16cid="http://schemas.microsoft.com/office/word/2016/wordml/cid" xmlns:w16="http://schemas.microsoft.com/office/word/2018/wordml" xmlns:w16se="http://schemas.microsoft.com/office/word/2015/wordml/symex" mc:Ignorable="w14 w15 w16se w16cid w16 w16cex">
+<w:styles xmlns:mc="http://schemas.openxmlformats.org/markup-compatibility/2006" xmlns:r="http://schemas.openxmlformats.org/officeDocument/2006/relationships" xmlns:w="http://schemas.openxmlformats.org/wordprocessingml/2006/main" xmlns:w14="http://schemas.microsoft.com/office/word/2010/wordml" xmlns:w15="http://schemas.microsoft.com/office/word/2012/wordml" xmlns:w16cex="http://schemas.microsoft.com/office/word/2018/wordml/cex" xmlns:w16cid="http://schemas.microsoft.com/office/word/2016/wordml/cid" xmlns:w16="http://schemas.microsoft.com/office/word/2018/wordml" xmlns:w16sdtdh="http://schemas.microsoft.com/office/word/2020/wordml/sdtdatahash" xmlns:w16se="http://schemas.microsoft.com/office/word/2015/wordml/symex" mc:Ignorable="w14 w15 w16se w16cid w16 w16cex w16sdtdh">
   <w:docDefaults>
     <w:rPrDefault>
       <w:rPr>

</xml_diff>

<commit_message>
In server: add new route files, and add those to the gameRouter in app.ts. Use the GameController and SetupController to handle requests (saving Setup in constant for now). In client: update models to match server changes, and make REST calls to get data. Update add-players component to get and set users, and to convert users to player state
</commit_message>
<xml_diff>
--- a/Ranking App - notes.docx
+++ b/Ranking App - notes.docx
@@ -1,6 +1,6 @@
 
 <file path=word/document.xml><?xml version="1.0" encoding="utf-8"?>
-<w:document xmlns:wpc="http://schemas.microsoft.com/office/word/2010/wordprocessingCanvas" xmlns:cx="http://schemas.microsoft.com/office/drawing/2014/chartex" xmlns:cx1="http://schemas.microsoft.com/office/drawing/2015/9/8/chartex" xmlns:cx2="http://schemas.microsoft.com/office/drawing/2015/10/21/chartex" xmlns:cx3="http://schemas.microsoft.com/office/drawing/2016/5/9/chartex" xmlns:cx4="http://schemas.microsoft.com/office/drawing/2016/5/10/chartex" xmlns:cx5="http://schemas.microsoft.com/office/drawing/2016/5/11/chartex" xmlns:cx6="http://schemas.microsoft.com/office/drawing/2016/5/12/chartex" xmlns:cx7="http://schemas.microsoft.com/office/drawing/2016/5/13/chartex" xmlns:cx8="http://schemas.microsoft.com/office/drawing/2016/5/14/chartex" xmlns:mc="http://schemas.openxmlformats.org/markup-compatibility/2006" xmlns:aink="http://schemas.microsoft.com/office/drawing/2016/ink" xmlns:am3d="http://schemas.microsoft.com/office/drawing/2017/model3d" xmlns:o="urn:schemas-microsoft-com:office:office" xmlns:r="http://schemas.openxmlformats.org/officeDocument/2006/relationships" xmlns:m="http://schemas.openxmlformats.org/officeDocument/2006/math" xmlns:v="urn:schemas-microsoft-com:vml" xmlns:wp14="http://schemas.microsoft.com/office/word/2010/wordprocessingDrawing" xmlns:wp="http://schemas.openxmlformats.org/drawingml/2006/wordprocessingDrawing" xmlns:w10="urn:schemas-microsoft-com:office:word" xmlns:w="http://schemas.openxmlformats.org/wordprocessingml/2006/main" xmlns:w14="http://schemas.microsoft.com/office/word/2010/wordml" xmlns:w15="http://schemas.microsoft.com/office/word/2012/wordml" xmlns:w16cex="http://schemas.microsoft.com/office/word/2018/wordml/cex" xmlns:w16cid="http://schemas.microsoft.com/office/word/2016/wordml/cid" xmlns:w16="http://schemas.microsoft.com/office/word/2018/wordml" xmlns:w16sdtdh="http://schemas.microsoft.com/office/word/2020/wordml/sdtdatahash" xmlns:w16se="http://schemas.microsoft.com/office/word/2015/wordml/symex" xmlns:wpg="http://schemas.microsoft.com/office/word/2010/wordprocessingGroup" xmlns:wpi="http://schemas.microsoft.com/office/word/2010/wordprocessingInk" xmlns:wne="http://schemas.microsoft.com/office/word/2006/wordml" xmlns:wps="http://schemas.microsoft.com/office/word/2010/wordprocessingShape" mc:Ignorable="w14 w15 w16se w16cid w16 w16cex w16sdtdh wp14">
+<w:document xmlns:wpc="http://schemas.microsoft.com/office/word/2010/wordprocessingCanvas" xmlns:cx="http://schemas.microsoft.com/office/drawing/2014/chartex" xmlns:cx1="http://schemas.microsoft.com/office/drawing/2015/9/8/chartex" xmlns:cx2="http://schemas.microsoft.com/office/drawing/2015/10/21/chartex" xmlns:cx3="http://schemas.microsoft.com/office/drawing/2016/5/9/chartex" xmlns:cx4="http://schemas.microsoft.com/office/drawing/2016/5/10/chartex" xmlns:cx5="http://schemas.microsoft.com/office/drawing/2016/5/11/chartex" xmlns:cx6="http://schemas.microsoft.com/office/drawing/2016/5/12/chartex" xmlns:cx7="http://schemas.microsoft.com/office/drawing/2016/5/13/chartex" xmlns:cx8="http://schemas.microsoft.com/office/drawing/2016/5/14/chartex" xmlns:mc="http://schemas.openxmlformats.org/markup-compatibility/2006" xmlns:aink="http://schemas.microsoft.com/office/drawing/2016/ink" xmlns:am3d="http://schemas.microsoft.com/office/drawing/2017/model3d" xmlns:o="urn:schemas-microsoft-com:office:office" xmlns:oel="http://schemas.microsoft.com/office/2019/extlst" xmlns:r="http://schemas.openxmlformats.org/officeDocument/2006/relationships" xmlns:m="http://schemas.openxmlformats.org/officeDocument/2006/math" xmlns:v="urn:schemas-microsoft-com:vml" xmlns:wp14="http://schemas.microsoft.com/office/word/2010/wordprocessingDrawing" xmlns:wp="http://schemas.openxmlformats.org/drawingml/2006/wordprocessingDrawing" xmlns:w10="urn:schemas-microsoft-com:office:word" xmlns:w="http://schemas.openxmlformats.org/wordprocessingml/2006/main" xmlns:w14="http://schemas.microsoft.com/office/word/2010/wordml" xmlns:w15="http://schemas.microsoft.com/office/word/2012/wordml" xmlns:w16cex="http://schemas.microsoft.com/office/word/2018/wordml/cex" xmlns:w16cid="http://schemas.microsoft.com/office/word/2016/wordml/cid" xmlns:w16="http://schemas.microsoft.com/office/word/2018/wordml" xmlns:w16sdtdh="http://schemas.microsoft.com/office/word/2020/wordml/sdtdatahash" xmlns:w16se="http://schemas.microsoft.com/office/word/2015/wordml/symex" xmlns:wpg="http://schemas.microsoft.com/office/word/2010/wordprocessingGroup" xmlns:wpi="http://schemas.microsoft.com/office/word/2010/wordprocessingInk" xmlns:wne="http://schemas.microsoft.com/office/word/2006/wordml" xmlns:wps="http://schemas.microsoft.com/office/word/2010/wordprocessingShape" mc:Ignorable="w14 w15 w16se w16cid w16 w16cex w16sdtdh wp14">
   <w:body>
     <w:p>
       <w:r>
@@ -395,15 +395,7 @@
         <w:t>Hoe ziet de backend er u</w:t>
       </w:r>
       <w:r>
-        <w:t xml:space="preserve">it, en welke </w:t>
-      </w:r>
-      <w:proofErr w:type="spellStart"/>
-      <w:r>
-        <w:t>endpoints</w:t>
-      </w:r>
-      <w:proofErr w:type="spellEnd"/>
-      <w:r>
-        <w:t xml:space="preserve"> bestaan daar? </w:t>
+        <w:t xml:space="preserve">it, en welke endpoints bestaan daar? </w:t>
       </w:r>
     </w:p>
     <w:p>
@@ -896,15 +888,7 @@
       </w:r>
       <w:proofErr w:type="spellEnd"/>
       <w:r>
-        <w:t xml:space="preserve"> terugkomt om de quiz bij te werken). Met drie stappen en 2 calls per stap, zijn dat al 6 verschillende </w:t>
-      </w:r>
-      <w:proofErr w:type="spellStart"/>
-      <w:r>
-        <w:t>endpoints</w:t>
-      </w:r>
-      <w:proofErr w:type="spellEnd"/>
-      <w:r>
-        <w:t xml:space="preserve"> die ik moet aanroepen. </w:t>
+        <w:t xml:space="preserve"> terugkomt om de quiz bij te werken). Met drie stappen en 2 calls per stap, zijn dat al 6 verschillende endpoints die ik moet aanroepen. </w:t>
       </w:r>
       <w:r>
         <w:t>Dat is zowel op de FE als de BE een hoop controllers en code…</w:t>
@@ -971,15 +955,7 @@
       </w:r>
       <w:proofErr w:type="spellEnd"/>
       <w:r>
-        <w:t xml:space="preserve">), heb ik in totaal nog maar 2 </w:t>
-      </w:r>
-      <w:proofErr w:type="spellStart"/>
-      <w:r>
-        <w:t>endpoints</w:t>
-      </w:r>
-      <w:proofErr w:type="spellEnd"/>
-      <w:r>
-        <w:t xml:space="preserve"> nodig. Alle </w:t>
+        <w:t xml:space="preserve">), heb ik in totaal nog maar 2 endpoints nodig. Alle </w:t>
       </w:r>
       <w:proofErr w:type="spellStart"/>
       <w:r>
@@ -987,15 +963,7 @@
       </w:r>
       <w:proofErr w:type="spellEnd"/>
       <w:r>
-        <w:t xml:space="preserve"> worden namelijk in hetzelfde object (ofwel </w:t>
-      </w:r>
-      <w:proofErr w:type="spellStart"/>
-      <w:r>
-        <w:t>endpoint</w:t>
-      </w:r>
-      <w:proofErr w:type="spellEnd"/>
-      <w:r>
-        <w:t xml:space="preserve">) opgeslagen. </w:t>
+        <w:t xml:space="preserve"> worden namelijk in hetzelfde object (ofwel endpoint) opgeslagen. </w:t>
       </w:r>
     </w:p>
     <w:p/>
@@ -1508,7 +1476,844 @@
         <w:t>De controllers moeten worden toegevoegd die de logica oppakken wat nu in de routes nog gebeurt</w:t>
       </w:r>
     </w:p>
-    <w:p/>
+    <w:p>
+      <w:r>
+        <w:t>Be</w:t>
+      </w:r>
+      <w:r>
+        <w:t>staande</w:t>
+      </w:r>
+      <w:r>
+        <w:t xml:space="preserve"> endpoints: </w:t>
+      </w:r>
+    </w:p>
+    <w:p>
+      <w:pPr>
+        <w:pStyle w:val="Lijstalinea"/>
+        <w:numPr>
+          <w:ilvl w:val="0"/>
+          <w:numId w:val="1"/>
+        </w:numPr>
+      </w:pPr>
+      <w:r>
+        <w:t xml:space="preserve">GET: </w:t>
+      </w:r>
+      <w:proofErr w:type="spellStart"/>
+      <w:r>
+        <w:t>api</w:t>
+      </w:r>
+      <w:proofErr w:type="spellEnd"/>
+      <w:r>
+        <w:t>/game</w:t>
+      </w:r>
+      <w:r>
+        <w:tab/>
+      </w:r>
+      <w:r>
+        <w:tab/>
+      </w:r>
+      <w:r>
+        <w:tab/>
+      </w:r>
+      <w:r>
+        <w:tab/>
+      </w:r>
+      <w:r>
+        <w:tab/>
+      </w:r>
+      <w:r>
+        <w:tab/>
+        <w:t>(</w:t>
+      </w:r>
+      <w:r>
+        <w:rPr>
+          <w:i/>
+          <w:iCs/>
+        </w:rPr>
+        <w:t>niet nodig?</w:t>
+      </w:r>
+      <w:r>
+        <w:t>)</w:t>
+      </w:r>
+    </w:p>
+    <w:p>
+      <w:pPr>
+        <w:pStyle w:val="Lijstalinea"/>
+        <w:numPr>
+          <w:ilvl w:val="0"/>
+          <w:numId w:val="1"/>
+        </w:numPr>
+        <w:rPr>
+          <w:lang w:val="en-GB"/>
+        </w:rPr>
+      </w:pPr>
+      <w:r>
+        <w:rPr>
+          <w:lang w:val="en-GB"/>
+        </w:rPr>
+        <w:t xml:space="preserve">GET: </w:t>
+      </w:r>
+      <w:proofErr w:type="spellStart"/>
+      <w:r>
+        <w:rPr>
+          <w:lang w:val="en-GB"/>
+        </w:rPr>
+        <w:t>api</w:t>
+      </w:r>
+      <w:proofErr w:type="spellEnd"/>
+      <w:r>
+        <w:rPr>
+          <w:lang w:val="en-GB"/>
+        </w:rPr>
+        <w:t>/game/</w:t>
+      </w:r>
+      <w:r>
+        <w:rPr>
+          <w:lang w:val="en-GB"/>
+        </w:rPr>
+        <w:t>:</w:t>
+      </w:r>
+      <w:proofErr w:type="spellStart"/>
+      <w:r>
+        <w:rPr>
+          <w:lang w:val="en-GB"/>
+        </w:rPr>
+        <w:t>gameId</w:t>
+      </w:r>
+      <w:proofErr w:type="spellEnd"/>
+      <w:r>
+        <w:rPr>
+          <w:lang w:val="en-GB"/>
+        </w:rPr>
+        <w:tab/>
+      </w:r>
+      <w:r>
+        <w:rPr>
+          <w:lang w:val="en-GB"/>
+        </w:rPr>
+        <w:tab/>
+      </w:r>
+      <w:r>
+        <w:rPr>
+          <w:lang w:val="en-GB"/>
+        </w:rPr>
+        <w:tab/>
+      </w:r>
+      <w:r>
+        <w:rPr>
+          <w:lang w:val="en-GB"/>
+        </w:rPr>
+        <w:tab/>
+      </w:r>
+      <w:r>
+        <w:rPr>
+          <w:lang w:val="en-GB"/>
+        </w:rPr>
+        <w:t>(</w:t>
+      </w:r>
+      <w:proofErr w:type="spellStart"/>
+      <w:r>
+        <w:rPr>
+          <w:i/>
+          <w:iCs/>
+          <w:lang w:val="en-GB"/>
+        </w:rPr>
+        <w:t>bestaat</w:t>
+      </w:r>
+      <w:proofErr w:type="spellEnd"/>
+      <w:r>
+        <w:rPr>
+          <w:i/>
+          <w:iCs/>
+          <w:lang w:val="en-GB"/>
+        </w:rPr>
+        <w:t xml:space="preserve"> in BE</w:t>
+      </w:r>
+      <w:r>
+        <w:rPr>
+          <w:lang w:val="en-GB"/>
+        </w:rPr>
+        <w:t>)</w:t>
+      </w:r>
+    </w:p>
+    <w:p>
+      <w:pPr>
+        <w:pStyle w:val="Lijstalinea"/>
+        <w:numPr>
+          <w:ilvl w:val="0"/>
+          <w:numId w:val="1"/>
+        </w:numPr>
+      </w:pPr>
+      <w:r>
+        <w:t xml:space="preserve">POST: </w:t>
+      </w:r>
+      <w:proofErr w:type="spellStart"/>
+      <w:r>
+        <w:t>api</w:t>
+      </w:r>
+      <w:proofErr w:type="spellEnd"/>
+      <w:r>
+        <w:t>/game/</w:t>
+      </w:r>
+      <w:proofErr w:type="spellStart"/>
+      <w:r>
+        <w:t>create</w:t>
+      </w:r>
+      <w:proofErr w:type="spellEnd"/>
+    </w:p>
+    <w:p>
+      <w:pPr>
+        <w:pStyle w:val="Lijstalinea"/>
+        <w:numPr>
+          <w:ilvl w:val="0"/>
+          <w:numId w:val="1"/>
+        </w:numPr>
+        <w:rPr>
+          <w:lang w:val="en-GB"/>
+        </w:rPr>
+      </w:pPr>
+      <w:r>
+        <w:rPr>
+          <w:lang w:val="en-GB"/>
+        </w:rPr>
+        <w:t xml:space="preserve">GET: </w:t>
+      </w:r>
+      <w:proofErr w:type="spellStart"/>
+      <w:r>
+        <w:rPr>
+          <w:lang w:val="en-GB"/>
+        </w:rPr>
+        <w:t>api</w:t>
+      </w:r>
+      <w:proofErr w:type="spellEnd"/>
+      <w:r>
+        <w:rPr>
+          <w:lang w:val="en-GB"/>
+        </w:rPr>
+        <w:t>/game/:</w:t>
+      </w:r>
+      <w:proofErr w:type="spellStart"/>
+      <w:r>
+        <w:rPr>
+          <w:lang w:val="en-GB"/>
+        </w:rPr>
+        <w:t>gameId</w:t>
+      </w:r>
+      <w:proofErr w:type="spellEnd"/>
+      <w:r>
+        <w:rPr>
+          <w:lang w:val="en-GB"/>
+        </w:rPr>
+        <w:t>/s</w:t>
+      </w:r>
+      <w:r>
+        <w:rPr>
+          <w:lang w:val="en-GB"/>
+        </w:rPr>
+        <w:t>etup</w:t>
+      </w:r>
+      <w:r>
+        <w:rPr>
+          <w:lang w:val="en-GB"/>
+        </w:rPr>
+        <w:tab/>
+      </w:r>
+      <w:r>
+        <w:rPr>
+          <w:lang w:val="en-GB"/>
+        </w:rPr>
+        <w:tab/>
+      </w:r>
+      <w:r>
+        <w:rPr>
+          <w:lang w:val="en-GB"/>
+        </w:rPr>
+        <w:tab/>
+      </w:r>
+      <w:r>
+        <w:rPr>
+          <w:lang w:val="en-GB"/>
+        </w:rPr>
+        <w:tab/>
+      </w:r>
+      <w:r>
+        <w:t>(</w:t>
+      </w:r>
+      <w:r>
+        <w:rPr>
+          <w:i/>
+          <w:iCs/>
+        </w:rPr>
+        <w:t xml:space="preserve">bestaat </w:t>
+      </w:r>
+      <w:r>
+        <w:rPr>
+          <w:i/>
+          <w:iCs/>
+        </w:rPr>
+        <w:t>niet</w:t>
+      </w:r>
+      <w:r>
+        <w:rPr>
+          <w:i/>
+          <w:iCs/>
+        </w:rPr>
+        <w:t xml:space="preserve"> in </w:t>
+      </w:r>
+      <w:r>
+        <w:rPr>
+          <w:i/>
+          <w:iCs/>
+        </w:rPr>
+        <w:t>F</w:t>
+      </w:r>
+      <w:r>
+        <w:rPr>
+          <w:i/>
+          <w:iCs/>
+        </w:rPr>
+        <w:t>E</w:t>
+      </w:r>
+      <w:r>
+        <w:t>)</w:t>
+      </w:r>
+    </w:p>
+    <w:p>
+      <w:pPr>
+        <w:pStyle w:val="Lijstalinea"/>
+        <w:numPr>
+          <w:ilvl w:val="0"/>
+          <w:numId w:val="1"/>
+        </w:numPr>
+        <w:rPr>
+          <w:lang w:val="en-GB"/>
+        </w:rPr>
+      </w:pPr>
+      <w:r>
+        <w:rPr>
+          <w:lang w:val="en-GB"/>
+        </w:rPr>
+        <w:t xml:space="preserve">GET: </w:t>
+      </w:r>
+      <w:proofErr w:type="spellStart"/>
+      <w:r>
+        <w:rPr>
+          <w:lang w:val="en-GB"/>
+        </w:rPr>
+        <w:t>api</w:t>
+      </w:r>
+      <w:proofErr w:type="spellEnd"/>
+      <w:r>
+        <w:rPr>
+          <w:lang w:val="en-GB"/>
+        </w:rPr>
+        <w:t>/game/:</w:t>
+      </w:r>
+      <w:proofErr w:type="spellStart"/>
+      <w:r>
+        <w:rPr>
+          <w:lang w:val="en-GB"/>
+        </w:rPr>
+        <w:t>gameId</w:t>
+      </w:r>
+      <w:proofErr w:type="spellEnd"/>
+      <w:r>
+        <w:rPr>
+          <w:lang w:val="en-GB"/>
+        </w:rPr>
+        <w:t>/s</w:t>
+      </w:r>
+      <w:r>
+        <w:rPr>
+          <w:lang w:val="en-GB"/>
+        </w:rPr>
+        <w:t>etup/players</w:t>
+      </w:r>
+      <w:r>
+        <w:rPr>
+          <w:lang w:val="en-GB"/>
+        </w:rPr>
+        <w:tab/>
+      </w:r>
+      <w:r>
+        <w:rPr>
+          <w:lang w:val="en-GB"/>
+        </w:rPr>
+        <w:tab/>
+      </w:r>
+      <w:r>
+        <w:rPr>
+          <w:lang w:val="en-GB"/>
+        </w:rPr>
+        <w:tab/>
+      </w:r>
+      <w:r>
+        <w:rPr>
+          <w:lang w:val="en-GB"/>
+        </w:rPr>
+        <w:t>(</w:t>
+      </w:r>
+      <w:proofErr w:type="spellStart"/>
+      <w:r>
+        <w:rPr>
+          <w:i/>
+          <w:iCs/>
+          <w:lang w:val="en-GB"/>
+        </w:rPr>
+        <w:t>bestaat</w:t>
+      </w:r>
+      <w:proofErr w:type="spellEnd"/>
+      <w:r>
+        <w:rPr>
+          <w:i/>
+          <w:iCs/>
+          <w:lang w:val="en-GB"/>
+        </w:rPr>
+        <w:t xml:space="preserve"> in BE</w:t>
+      </w:r>
+      <w:r>
+        <w:rPr>
+          <w:lang w:val="en-GB"/>
+        </w:rPr>
+        <w:t>)</w:t>
+      </w:r>
+    </w:p>
+    <w:p>
+      <w:pPr>
+        <w:pStyle w:val="Lijstalinea"/>
+        <w:numPr>
+          <w:ilvl w:val="0"/>
+          <w:numId w:val="1"/>
+        </w:numPr>
+        <w:rPr>
+          <w:lang w:val="en-GB"/>
+        </w:rPr>
+      </w:pPr>
+      <w:r>
+        <w:rPr>
+          <w:lang w:val="en-GB"/>
+        </w:rPr>
+        <w:t>POST</w:t>
+      </w:r>
+      <w:r>
+        <w:rPr>
+          <w:lang w:val="en-GB"/>
+        </w:rPr>
+        <w:t xml:space="preserve">: </w:t>
+      </w:r>
+      <w:proofErr w:type="spellStart"/>
+      <w:r>
+        <w:rPr>
+          <w:lang w:val="en-GB"/>
+        </w:rPr>
+        <w:t>api</w:t>
+      </w:r>
+      <w:proofErr w:type="spellEnd"/>
+      <w:r>
+        <w:rPr>
+          <w:lang w:val="en-GB"/>
+        </w:rPr>
+        <w:t>/game/:</w:t>
+      </w:r>
+      <w:proofErr w:type="spellStart"/>
+      <w:r>
+        <w:rPr>
+          <w:lang w:val="en-GB"/>
+        </w:rPr>
+        <w:t>gameId</w:t>
+      </w:r>
+      <w:proofErr w:type="spellEnd"/>
+      <w:r>
+        <w:rPr>
+          <w:lang w:val="en-GB"/>
+        </w:rPr>
+        <w:t>/s</w:t>
+      </w:r>
+      <w:r>
+        <w:rPr>
+          <w:lang w:val="en-GB"/>
+        </w:rPr>
+        <w:t>etup/players</w:t>
+      </w:r>
+    </w:p>
+    <w:p>
+      <w:pPr>
+        <w:pStyle w:val="Lijstalinea"/>
+        <w:numPr>
+          <w:ilvl w:val="0"/>
+          <w:numId w:val="1"/>
+        </w:numPr>
+        <w:rPr>
+          <w:lang w:val="en-GB"/>
+        </w:rPr>
+      </w:pPr>
+      <w:r>
+        <w:rPr>
+          <w:lang w:val="en-GB"/>
+        </w:rPr>
+        <w:t xml:space="preserve">GET: </w:t>
+      </w:r>
+      <w:proofErr w:type="spellStart"/>
+      <w:r>
+        <w:rPr>
+          <w:lang w:val="en-GB"/>
+        </w:rPr>
+        <w:t>api</w:t>
+      </w:r>
+      <w:proofErr w:type="spellEnd"/>
+      <w:r>
+        <w:rPr>
+          <w:lang w:val="en-GB"/>
+        </w:rPr>
+        <w:t>/game/:</w:t>
+      </w:r>
+      <w:proofErr w:type="spellStart"/>
+      <w:r>
+        <w:rPr>
+          <w:lang w:val="en-GB"/>
+        </w:rPr>
+        <w:t>gameId</w:t>
+      </w:r>
+      <w:proofErr w:type="spellEnd"/>
+      <w:r>
+        <w:rPr>
+          <w:lang w:val="en-GB"/>
+        </w:rPr>
+        <w:t>/s</w:t>
+      </w:r>
+      <w:r>
+        <w:rPr>
+          <w:lang w:val="en-GB"/>
+        </w:rPr>
+        <w:t>etup/</w:t>
+      </w:r>
+      <w:r>
+        <w:rPr>
+          <w:lang w:val="en-GB"/>
+        </w:rPr>
+        <w:t>questions</w:t>
+      </w:r>
+      <w:r>
+        <w:rPr>
+          <w:lang w:val="en-GB"/>
+        </w:rPr>
+        <w:tab/>
+      </w:r>
+      <w:r>
+        <w:rPr>
+          <w:lang w:val="en-GB"/>
+        </w:rPr>
+        <w:tab/>
+      </w:r>
+      <w:r>
+        <w:rPr>
+          <w:lang w:val="en-GB"/>
+        </w:rPr>
+        <w:t>(</w:t>
+      </w:r>
+      <w:proofErr w:type="spellStart"/>
+      <w:r>
+        <w:rPr>
+          <w:i/>
+          <w:iCs/>
+          <w:lang w:val="en-GB"/>
+        </w:rPr>
+        <w:t>bestaat</w:t>
+      </w:r>
+      <w:proofErr w:type="spellEnd"/>
+      <w:r>
+        <w:rPr>
+          <w:i/>
+          <w:iCs/>
+          <w:lang w:val="en-GB"/>
+        </w:rPr>
+        <w:t xml:space="preserve"> in BE</w:t>
+      </w:r>
+      <w:r>
+        <w:rPr>
+          <w:lang w:val="en-GB"/>
+        </w:rPr>
+        <w:t>)</w:t>
+      </w:r>
+    </w:p>
+    <w:p>
+      <w:pPr>
+        <w:pStyle w:val="Lijstalinea"/>
+        <w:numPr>
+          <w:ilvl w:val="0"/>
+          <w:numId w:val="1"/>
+        </w:numPr>
+        <w:rPr>
+          <w:lang w:val="en-GB"/>
+        </w:rPr>
+      </w:pPr>
+      <w:r>
+        <w:rPr>
+          <w:lang w:val="en-GB"/>
+        </w:rPr>
+        <w:t xml:space="preserve">POST: </w:t>
+      </w:r>
+      <w:proofErr w:type="spellStart"/>
+      <w:r>
+        <w:rPr>
+          <w:lang w:val="en-GB"/>
+        </w:rPr>
+        <w:t>api</w:t>
+      </w:r>
+      <w:proofErr w:type="spellEnd"/>
+      <w:r>
+        <w:rPr>
+          <w:lang w:val="en-GB"/>
+        </w:rPr>
+        <w:t>/game/</w:t>
+      </w:r>
+      <w:r>
+        <w:rPr>
+          <w:lang w:val="en-GB"/>
+        </w:rPr>
+        <w:t>:</w:t>
+      </w:r>
+      <w:proofErr w:type="spellStart"/>
+      <w:r>
+        <w:rPr>
+          <w:lang w:val="en-GB"/>
+        </w:rPr>
+        <w:t>gameId</w:t>
+      </w:r>
+      <w:proofErr w:type="spellEnd"/>
+      <w:r>
+        <w:rPr>
+          <w:lang w:val="en-GB"/>
+        </w:rPr>
+        <w:t>/s</w:t>
+      </w:r>
+      <w:r>
+        <w:rPr>
+          <w:lang w:val="en-GB"/>
+        </w:rPr>
+        <w:t>etup/questions</w:t>
+      </w:r>
+    </w:p>
+    <w:p>
+      <w:pPr>
+        <w:pStyle w:val="Lijstalinea"/>
+        <w:numPr>
+          <w:ilvl w:val="0"/>
+          <w:numId w:val="1"/>
+        </w:numPr>
+        <w:rPr>
+          <w:lang w:val="en-GB"/>
+        </w:rPr>
+      </w:pPr>
+      <w:r>
+        <w:rPr>
+          <w:lang w:val="en-GB"/>
+        </w:rPr>
+        <w:t xml:space="preserve">GET: </w:t>
+      </w:r>
+      <w:proofErr w:type="spellStart"/>
+      <w:r>
+        <w:rPr>
+          <w:lang w:val="en-GB"/>
+        </w:rPr>
+        <w:t>api</w:t>
+      </w:r>
+      <w:proofErr w:type="spellEnd"/>
+      <w:r>
+        <w:rPr>
+          <w:lang w:val="en-GB"/>
+        </w:rPr>
+        <w:t>/game/:</w:t>
+      </w:r>
+      <w:proofErr w:type="spellStart"/>
+      <w:r>
+        <w:rPr>
+          <w:lang w:val="en-GB"/>
+        </w:rPr>
+        <w:t>gameId</w:t>
+      </w:r>
+      <w:proofErr w:type="spellEnd"/>
+      <w:r>
+        <w:rPr>
+          <w:lang w:val="en-GB"/>
+        </w:rPr>
+        <w:t>/</w:t>
+      </w:r>
+      <w:r>
+        <w:rPr>
+          <w:lang w:val="en-GB"/>
+        </w:rPr>
+        <w:t>play</w:t>
+      </w:r>
+      <w:r>
+        <w:rPr>
+          <w:lang w:val="en-GB"/>
+        </w:rPr>
+        <w:tab/>
+      </w:r>
+      <w:r>
+        <w:rPr>
+          <w:lang w:val="en-GB"/>
+        </w:rPr>
+        <w:tab/>
+      </w:r>
+      <w:r>
+        <w:rPr>
+          <w:lang w:val="en-GB"/>
+        </w:rPr>
+        <w:tab/>
+      </w:r>
+      <w:r>
+        <w:rPr>
+          <w:lang w:val="en-GB"/>
+        </w:rPr>
+        <w:tab/>
+      </w:r>
+      <w:r>
+        <w:rPr>
+          <w:lang w:val="en-GB"/>
+        </w:rPr>
+        <w:t>(</w:t>
+      </w:r>
+      <w:proofErr w:type="spellStart"/>
+      <w:r>
+        <w:rPr>
+          <w:i/>
+          <w:iCs/>
+          <w:lang w:val="en-GB"/>
+        </w:rPr>
+        <w:t>bestaat</w:t>
+      </w:r>
+      <w:proofErr w:type="spellEnd"/>
+      <w:r>
+        <w:rPr>
+          <w:i/>
+          <w:iCs/>
+          <w:lang w:val="en-GB"/>
+        </w:rPr>
+        <w:t xml:space="preserve"> </w:t>
+      </w:r>
+      <w:proofErr w:type="spellStart"/>
+      <w:r>
+        <w:rPr>
+          <w:i/>
+          <w:iCs/>
+          <w:lang w:val="en-GB"/>
+        </w:rPr>
+        <w:t>niet</w:t>
+      </w:r>
+      <w:proofErr w:type="spellEnd"/>
+      <w:r>
+        <w:rPr>
+          <w:i/>
+          <w:iCs/>
+          <w:lang w:val="en-GB"/>
+        </w:rPr>
+        <w:t xml:space="preserve"> in FE</w:t>
+      </w:r>
+      <w:r>
+        <w:rPr>
+          <w:lang w:val="en-GB"/>
+        </w:rPr>
+        <w:t>)</w:t>
+      </w:r>
+    </w:p>
+    <w:p>
+      <w:pPr>
+        <w:pStyle w:val="Lijstalinea"/>
+        <w:numPr>
+          <w:ilvl w:val="0"/>
+          <w:numId w:val="1"/>
+        </w:numPr>
+        <w:rPr>
+          <w:lang w:val="en-GB"/>
+        </w:rPr>
+      </w:pPr>
+      <w:r>
+        <w:rPr>
+          <w:lang w:val="en-GB"/>
+        </w:rPr>
+        <w:t xml:space="preserve">GET: </w:t>
+      </w:r>
+      <w:proofErr w:type="spellStart"/>
+      <w:r>
+        <w:rPr>
+          <w:lang w:val="en-GB"/>
+        </w:rPr>
+        <w:t>api</w:t>
+      </w:r>
+      <w:proofErr w:type="spellEnd"/>
+      <w:r>
+        <w:rPr>
+          <w:lang w:val="en-GB"/>
+        </w:rPr>
+        <w:t>/game/:</w:t>
+      </w:r>
+      <w:proofErr w:type="spellStart"/>
+      <w:r>
+        <w:rPr>
+          <w:lang w:val="en-GB"/>
+        </w:rPr>
+        <w:t>gameId</w:t>
+      </w:r>
+      <w:proofErr w:type="spellEnd"/>
+      <w:r>
+        <w:rPr>
+          <w:lang w:val="en-GB"/>
+        </w:rPr>
+        <w:t>/</w:t>
+      </w:r>
+      <w:r>
+        <w:rPr>
+          <w:lang w:val="en-GB"/>
+        </w:rPr>
+        <w:t>rank</w:t>
+      </w:r>
+      <w:r>
+        <w:rPr>
+          <w:lang w:val="en-GB"/>
+        </w:rPr>
+        <w:tab/>
+      </w:r>
+      <w:r>
+        <w:rPr>
+          <w:lang w:val="en-GB"/>
+        </w:rPr>
+        <w:tab/>
+      </w:r>
+      <w:r>
+        <w:rPr>
+          <w:lang w:val="en-GB"/>
+        </w:rPr>
+        <w:tab/>
+      </w:r>
+      <w:r>
+        <w:rPr>
+          <w:lang w:val="en-GB"/>
+        </w:rPr>
+        <w:tab/>
+      </w:r>
+      <w:r>
+        <w:t>(</w:t>
+      </w:r>
+      <w:r>
+        <w:rPr>
+          <w:i/>
+          <w:iCs/>
+        </w:rPr>
+        <w:t>bestaat niet in FE</w:t>
+      </w:r>
+      <w:r>
+        <w:t>)</w:t>
+      </w:r>
+    </w:p>
+    <w:p>
+      <w:pPr>
+        <w:rPr>
+          <w:lang w:val="en-GB"/>
+        </w:rPr>
+      </w:pPr>
+    </w:p>
     <w:p>
       <w:r>
         <w:t xml:space="preserve">Interessante </w:t>
@@ -1608,6 +2413,85 @@
       </w:hyperlink>
       <w:r>
         <w:t xml:space="preserve"> </w:t>
+      </w:r>
+    </w:p>
+    <w:p/>
+    <w:p>
+      <w:r>
+        <w:t>Nog te doen in de Express BE:</w:t>
+      </w:r>
+    </w:p>
+    <w:p>
+      <w:pPr>
+        <w:pStyle w:val="Lijstalinea"/>
+        <w:numPr>
+          <w:ilvl w:val="0"/>
+          <w:numId w:val="1"/>
+        </w:numPr>
+      </w:pPr>
+      <w:r>
+        <w:t xml:space="preserve">Een apart bestand maken voor het configureren van alle routes (ik wil niet alles in </w:t>
+      </w:r>
+      <w:r>
+        <w:t>het</w:t>
+      </w:r>
+      <w:r>
+        <w:t xml:space="preserve"> </w:t>
+      </w:r>
+      <w:proofErr w:type="spellStart"/>
+      <w:r>
+        <w:t>app.ts</w:t>
+      </w:r>
+      <w:proofErr w:type="spellEnd"/>
+      <w:r>
+        <w:t xml:space="preserve"> bestand plaatsen</w:t>
+      </w:r>
+      <w:r>
+        <w:t>)</w:t>
+      </w:r>
+    </w:p>
+    <w:p>
+      <w:pPr>
+        <w:pStyle w:val="Lijstalinea"/>
+        <w:numPr>
+          <w:ilvl w:val="0"/>
+          <w:numId w:val="1"/>
+        </w:numPr>
+      </w:pPr>
+      <w:r>
+        <w:t xml:space="preserve">Een nieuwe setup maken voor het </w:t>
+      </w:r>
+      <w:proofErr w:type="spellStart"/>
+      <w:r>
+        <w:t>add-players</w:t>
+      </w:r>
+      <w:proofErr w:type="spellEnd"/>
+      <w:r>
+        <w:t xml:space="preserve"> gedeelte (wat is het verschil tussen een </w:t>
+      </w:r>
+      <w:proofErr w:type="spellStart"/>
+      <w:r>
+        <w:t>Player</w:t>
+      </w:r>
+      <w:proofErr w:type="spellEnd"/>
+      <w:r>
+        <w:t xml:space="preserve"> en een Quizmaster? Het BE model komt niet overeen met het FE model, omdat een call </w:t>
+      </w:r>
+      <w:proofErr w:type="spellStart"/>
+      <w:r>
+        <w:t>getPlayers</w:t>
+      </w:r>
+      <w:proofErr w:type="spellEnd"/>
+      <w:r>
+        <w:t xml:space="preserve"> alleen </w:t>
+      </w:r>
+      <w:proofErr w:type="spellStart"/>
+      <w:r>
+        <w:t>Players</w:t>
+      </w:r>
+      <w:proofErr w:type="spellEnd"/>
+      <w:r>
+        <w:t xml:space="preserve"> moet terugsturen) </w:t>
       </w:r>
     </w:p>
     <w:sectPr>
@@ -1621,7 +2505,7 @@
 </file>
 
 <file path=word/numbering.xml><?xml version="1.0" encoding="utf-8"?>
-<w:numbering xmlns:wpc="http://schemas.microsoft.com/office/word/2010/wordprocessingCanvas" xmlns:cx="http://schemas.microsoft.com/office/drawing/2014/chartex" xmlns:cx1="http://schemas.microsoft.com/office/drawing/2015/9/8/chartex" xmlns:cx2="http://schemas.microsoft.com/office/drawing/2015/10/21/chartex" xmlns:cx3="http://schemas.microsoft.com/office/drawing/2016/5/9/chartex" xmlns:cx4="http://schemas.microsoft.com/office/drawing/2016/5/10/chartex" xmlns:cx5="http://schemas.microsoft.com/office/drawing/2016/5/11/chartex" xmlns:cx6="http://schemas.microsoft.com/office/drawing/2016/5/12/chartex" xmlns:cx7="http://schemas.microsoft.com/office/drawing/2016/5/13/chartex" xmlns:cx8="http://schemas.microsoft.com/office/drawing/2016/5/14/chartex" xmlns:mc="http://schemas.openxmlformats.org/markup-compatibility/2006" xmlns:aink="http://schemas.microsoft.com/office/drawing/2016/ink" xmlns:am3d="http://schemas.microsoft.com/office/drawing/2017/model3d" xmlns:o="urn:schemas-microsoft-com:office:office" xmlns:r="http://schemas.openxmlformats.org/officeDocument/2006/relationships" xmlns:m="http://schemas.openxmlformats.org/officeDocument/2006/math" xmlns:v="urn:schemas-microsoft-com:vml" xmlns:wp14="http://schemas.microsoft.com/office/word/2010/wordprocessingDrawing" xmlns:wp="http://schemas.openxmlformats.org/drawingml/2006/wordprocessingDrawing" xmlns:w10="urn:schemas-microsoft-com:office:word" xmlns:w="http://schemas.openxmlformats.org/wordprocessingml/2006/main" xmlns:w14="http://schemas.microsoft.com/office/word/2010/wordml" xmlns:w15="http://schemas.microsoft.com/office/word/2012/wordml" xmlns:w16cex="http://schemas.microsoft.com/office/word/2018/wordml/cex" xmlns:w16cid="http://schemas.microsoft.com/office/word/2016/wordml/cid" xmlns:w16="http://schemas.microsoft.com/office/word/2018/wordml" xmlns:w16sdtdh="http://schemas.microsoft.com/office/word/2020/wordml/sdtdatahash" xmlns:w16se="http://schemas.microsoft.com/office/word/2015/wordml/symex" xmlns:wpg="http://schemas.microsoft.com/office/word/2010/wordprocessingGroup" xmlns:wpi="http://schemas.microsoft.com/office/word/2010/wordprocessingInk" xmlns:wne="http://schemas.microsoft.com/office/word/2006/wordml" xmlns:wps="http://schemas.microsoft.com/office/word/2010/wordprocessingShape" mc:Ignorable="w14 w15 w16se w16cid w16 w16cex w16sdtdh wp14">
+<w:numbering xmlns:wpc="http://schemas.microsoft.com/office/word/2010/wordprocessingCanvas" xmlns:cx="http://schemas.microsoft.com/office/drawing/2014/chartex" xmlns:cx1="http://schemas.microsoft.com/office/drawing/2015/9/8/chartex" xmlns:cx2="http://schemas.microsoft.com/office/drawing/2015/10/21/chartex" xmlns:cx3="http://schemas.microsoft.com/office/drawing/2016/5/9/chartex" xmlns:cx4="http://schemas.microsoft.com/office/drawing/2016/5/10/chartex" xmlns:cx5="http://schemas.microsoft.com/office/drawing/2016/5/11/chartex" xmlns:cx6="http://schemas.microsoft.com/office/drawing/2016/5/12/chartex" xmlns:cx7="http://schemas.microsoft.com/office/drawing/2016/5/13/chartex" xmlns:cx8="http://schemas.microsoft.com/office/drawing/2016/5/14/chartex" xmlns:mc="http://schemas.openxmlformats.org/markup-compatibility/2006" xmlns:aink="http://schemas.microsoft.com/office/drawing/2016/ink" xmlns:am3d="http://schemas.microsoft.com/office/drawing/2017/model3d" xmlns:o="urn:schemas-microsoft-com:office:office" xmlns:oel="http://schemas.microsoft.com/office/2019/extlst" xmlns:r="http://schemas.openxmlformats.org/officeDocument/2006/relationships" xmlns:m="http://schemas.openxmlformats.org/officeDocument/2006/math" xmlns:v="urn:schemas-microsoft-com:vml" xmlns:wp14="http://schemas.microsoft.com/office/word/2010/wordprocessingDrawing" xmlns:wp="http://schemas.openxmlformats.org/drawingml/2006/wordprocessingDrawing" xmlns:w10="urn:schemas-microsoft-com:office:word" xmlns:w="http://schemas.openxmlformats.org/wordprocessingml/2006/main" xmlns:w14="http://schemas.microsoft.com/office/word/2010/wordml" xmlns:w15="http://schemas.microsoft.com/office/word/2012/wordml" xmlns:w16cex="http://schemas.microsoft.com/office/word/2018/wordml/cex" xmlns:w16cid="http://schemas.microsoft.com/office/word/2016/wordml/cid" xmlns:w16="http://schemas.microsoft.com/office/word/2018/wordml" xmlns:w16sdtdh="http://schemas.microsoft.com/office/word/2020/wordml/sdtdatahash" xmlns:w16se="http://schemas.microsoft.com/office/word/2015/wordml/symex" xmlns:wpg="http://schemas.microsoft.com/office/word/2010/wordprocessingGroup" xmlns:wpi="http://schemas.microsoft.com/office/word/2010/wordprocessingInk" xmlns:wne="http://schemas.microsoft.com/office/word/2006/wordml" xmlns:wps="http://schemas.microsoft.com/office/word/2010/wordprocessingShape" mc:Ignorable="w14 w15 w16se w16cid w16 w16cex w16sdtdh wp14">
   <w:abstractNum w:abstractNumId="0" w15:restartNumberingAfterBreak="0">
     <w:nsid w:val="47C173C3"/>
     <w:multiLevelType w:val="hybridMultilevel"/>

</xml_diff>